<commit_message>
python fastapi learnig project
</commit_message>
<xml_diff>
--- a/learning/AI_ML/completeCourse/fastapi/FastAPI_Learning.docx
+++ b/learning/AI_ML/completeCourse/fastapi/FastAPI_Learning.docx
@@ -2299,21 +2299,106 @@
           <w:lang w:eastAsia="en-IN"/>
           <w14:ligatures w14:val="none"/>
         </w:rPr>
-        <w:t xml:space="preserve"> </w:t>
+        <w:t xml:space="preserve"> main:app --reload</w:t>
+      </w:r>
+    </w:p>
+    <w:p>
+      <w:pPr>
+        <w:shd w:val="clear" w:color="auto" w:fill="FFFFFF"/>
+        <w:spacing w:after="0" w:line="240" w:lineRule="auto"/>
+        <w:textAlignment w:val="baseline"/>
+        <w:rPr>
+          <w:rFonts w:ascii="Nunito" w:eastAsia="Times New Roman" w:hAnsi="Nunito" w:cs="Times New Roman"/>
+          <w:color w:val="273239"/>
+          <w:spacing w:val="2"/>
+          <w:kern w:val="0"/>
+          <w:sz w:val="28"/>
+          <w:szCs w:val="28"/>
+          <w:lang w:eastAsia="en-IN"/>
+          <w14:ligatures w14:val="none"/>
+        </w:rPr>
+      </w:pPr>
+    </w:p>
+    <w:p>
+      <w:pPr>
+        <w:shd w:val="clear" w:color="auto" w:fill="FFFFFF"/>
+        <w:spacing w:after="0" w:line="240" w:lineRule="auto"/>
+        <w:textAlignment w:val="baseline"/>
+        <w:rPr>
+          <w:rFonts w:ascii="Nunito" w:eastAsia="Times New Roman" w:hAnsi="Nunito" w:cs="Times New Roman"/>
+          <w:color w:val="273239"/>
+          <w:spacing w:val="2"/>
+          <w:kern w:val="0"/>
+          <w:sz w:val="28"/>
+          <w:szCs w:val="28"/>
+          <w:lang w:eastAsia="en-IN"/>
+          <w14:ligatures w14:val="none"/>
+        </w:rPr>
+      </w:pPr>
+    </w:p>
+    <w:p>
+      <w:pPr>
+        <w:shd w:val="clear" w:color="auto" w:fill="FFFFFF"/>
+        <w:spacing w:after="0" w:line="240" w:lineRule="auto"/>
+        <w:textAlignment w:val="baseline"/>
+        <w:rPr>
+          <w:rFonts w:ascii="Nunito" w:eastAsia="Times New Roman" w:hAnsi="Nunito" w:cs="Times New Roman"/>
+          <w:color w:val="273239"/>
+          <w:spacing w:val="2"/>
+          <w:kern w:val="0"/>
+          <w:sz w:val="28"/>
+          <w:szCs w:val="28"/>
+          <w:lang w:eastAsia="en-IN"/>
+          <w14:ligatures w14:val="none"/>
+        </w:rPr>
+      </w:pPr>
+    </w:p>
+    <w:p>
+      <w:pPr>
+        <w:shd w:val="clear" w:color="auto" w:fill="FFFFFF"/>
+        <w:spacing w:after="0" w:line="240" w:lineRule="auto"/>
+        <w:textAlignment w:val="baseline"/>
+        <w:rPr>
+          <w:rFonts w:ascii="Nunito" w:eastAsia="Times New Roman" w:hAnsi="Nunito" w:cs="Times New Roman"/>
+          <w:color w:val="273239"/>
+          <w:spacing w:val="2"/>
+          <w:kern w:val="0"/>
+          <w:sz w:val="28"/>
+          <w:szCs w:val="28"/>
+          <w:lang w:eastAsia="en-IN"/>
+          <w14:ligatures w14:val="none"/>
+        </w:rPr>
+      </w:pPr>
+      <w:r>
+        <w:rPr>
+          <w:rFonts w:ascii="Nunito" w:eastAsia="Times New Roman" w:hAnsi="Nunito" w:cs="Times New Roman"/>
+          <w:b/>
+          <w:bCs/>
+          <w:color w:val="273239"/>
+          <w:spacing w:val="2"/>
+          <w:kern w:val="0"/>
+          <w:sz w:val="28"/>
+          <w:szCs w:val="28"/>
+          <w:lang w:eastAsia="en-IN"/>
+          <w14:ligatures w14:val="none"/>
+        </w:rPr>
+        <w:t xml:space="preserve">integrating PostgreSQL with </w:t>
       </w:r>
       <w:proofErr w:type="spellStart"/>
       <w:r>
         <w:rPr>
           <w:rFonts w:ascii="Nunito" w:eastAsia="Times New Roman" w:hAnsi="Nunito" w:cs="Times New Roman"/>
-          <w:color w:val="273239"/>
-          <w:spacing w:val="2"/>
-          <w:kern w:val="0"/>
-          <w:sz w:val="28"/>
-          <w:szCs w:val="28"/>
-          <w:lang w:eastAsia="en-IN"/>
-          <w14:ligatures w14:val="none"/>
-        </w:rPr>
-        <w:t>main:app</w:t>
+          <w:b/>
+          <w:bCs/>
+          <w:color w:val="273239"/>
+          <w:spacing w:val="2"/>
+          <w:kern w:val="0"/>
+          <w:sz w:val="28"/>
+          <w:szCs w:val="28"/>
+          <w:lang w:eastAsia="en-IN"/>
+          <w14:ligatures w14:val="none"/>
+        </w:rPr>
+        <w:t>FastAPI</w:t>
       </w:r>
       <w:proofErr w:type="spellEnd"/>
       <w:r>
@@ -2327,59 +2412,2863 @@
           <w:lang w:eastAsia="en-IN"/>
           <w14:ligatures w14:val="none"/>
         </w:rPr>
-        <w:t xml:space="preserve"> --reload</w:t>
-      </w:r>
-    </w:p>
-    <w:p>
-      <w:pPr>
-        <w:shd w:val="clear" w:color="auto" w:fill="FFFFFF"/>
-        <w:spacing w:after="0" w:line="240" w:lineRule="auto"/>
-        <w:textAlignment w:val="baseline"/>
-        <w:rPr>
-          <w:rFonts w:ascii="Nunito" w:eastAsia="Times New Roman" w:hAnsi="Nunito" w:cs="Times New Roman"/>
-          <w:color w:val="273239"/>
-          <w:spacing w:val="2"/>
-          <w:kern w:val="0"/>
-          <w:sz w:val="28"/>
-          <w:szCs w:val="28"/>
-          <w:lang w:eastAsia="en-IN"/>
-          <w14:ligatures w14:val="none"/>
-        </w:rPr>
-      </w:pPr>
-    </w:p>
-    <w:p>
-      <w:pPr>
-        <w:shd w:val="clear" w:color="auto" w:fill="FFFFFF"/>
-        <w:spacing w:after="0" w:line="240" w:lineRule="auto"/>
-        <w:textAlignment w:val="baseline"/>
-        <w:rPr>
-          <w:rFonts w:ascii="Nunito" w:eastAsia="Times New Roman" w:hAnsi="Nunito" w:cs="Times New Roman"/>
-          <w:color w:val="273239"/>
-          <w:spacing w:val="2"/>
-          <w:kern w:val="0"/>
-          <w:sz w:val="28"/>
-          <w:szCs w:val="28"/>
-          <w:lang w:eastAsia="en-IN"/>
-          <w14:ligatures w14:val="none"/>
-        </w:rPr>
-      </w:pPr>
-    </w:p>
-    <w:p>
-      <w:pPr>
-        <w:shd w:val="clear" w:color="auto" w:fill="FFFFFF"/>
-        <w:spacing w:after="0" w:line="240" w:lineRule="auto"/>
-        <w:textAlignment w:val="baseline"/>
-        <w:rPr>
-          <w:rFonts w:ascii="Nunito" w:eastAsia="Times New Roman" w:hAnsi="Nunito" w:cs="Times New Roman"/>
-          <w:color w:val="273239"/>
-          <w:spacing w:val="2"/>
-          <w:kern w:val="0"/>
-          <w:sz w:val="28"/>
-          <w:szCs w:val="28"/>
-          <w:lang w:eastAsia="en-IN"/>
-          <w14:ligatures w14:val="none"/>
-        </w:rPr>
-      </w:pPr>
+        <w:t xml:space="preserve"> and setting up the </w:t>
+      </w:r>
+      <w:r>
+        <w:rPr>
+          <w:rFonts w:ascii="Nunito" w:eastAsia="Times New Roman" w:hAnsi="Nunito" w:cs="Times New Roman"/>
+          <w:b/>
+          <w:bCs/>
+          <w:color w:val="273239"/>
+          <w:spacing w:val="2"/>
+          <w:kern w:val="0"/>
+          <w:sz w:val="28"/>
+          <w:szCs w:val="28"/>
+          <w:lang w:eastAsia="en-IN"/>
+          <w14:ligatures w14:val="none"/>
+        </w:rPr>
+        <w:t>repository layer</w:t>
+      </w:r>
+      <w:r>
+        <w:rPr>
+          <w:rFonts w:ascii="Nunito" w:eastAsia="Times New Roman" w:hAnsi="Nunito" w:cs="Times New Roman"/>
+          <w:color w:val="273239"/>
+          <w:spacing w:val="2"/>
+          <w:kern w:val="0"/>
+          <w:sz w:val="28"/>
+          <w:szCs w:val="28"/>
+          <w:lang w:eastAsia="en-IN"/>
+          <w14:ligatures w14:val="none"/>
+        </w:rPr>
+        <w:t xml:space="preserve"> with a Python equivalent to </w:t>
+      </w:r>
+      <w:r>
+        <w:rPr>
+          <w:rFonts w:ascii="Nunito" w:eastAsia="Times New Roman" w:hAnsi="Nunito" w:cs="Times New Roman"/>
+          <w:b/>
+          <w:bCs/>
+          <w:color w:val="273239"/>
+          <w:spacing w:val="2"/>
+          <w:kern w:val="0"/>
+          <w:sz w:val="28"/>
+          <w:szCs w:val="28"/>
+          <w:lang w:eastAsia="en-IN"/>
+          <w14:ligatures w14:val="none"/>
+        </w:rPr>
+        <w:t>JPA/Hibernate</w:t>
+      </w:r>
+      <w:r>
+        <w:rPr>
+          <w:rFonts w:ascii="Nunito" w:eastAsia="Times New Roman" w:hAnsi="Nunito" w:cs="Times New Roman"/>
+          <w:color w:val="273239"/>
+          <w:spacing w:val="2"/>
+          <w:kern w:val="0"/>
+          <w:sz w:val="28"/>
+          <w:szCs w:val="28"/>
+          <w:lang w:eastAsia="en-IN"/>
+          <w14:ligatures w14:val="none"/>
+        </w:rPr>
+        <w:t>.</w:t>
+      </w:r>
+    </w:p>
+    <w:p>
+      <w:pPr>
+        <w:shd w:val="clear" w:color="auto" w:fill="FFFFFF"/>
+        <w:spacing w:after="0" w:line="240" w:lineRule="auto"/>
+        <w:textAlignment w:val="baseline"/>
+        <w:rPr>
+          <w:rFonts w:ascii="Nunito" w:eastAsia="Times New Roman" w:hAnsi="Nunito" w:cs="Times New Roman"/>
+          <w:color w:val="273239"/>
+          <w:spacing w:val="2"/>
+          <w:kern w:val="0"/>
+          <w:sz w:val="28"/>
+          <w:szCs w:val="28"/>
+          <w:lang w:eastAsia="en-IN"/>
+          <w14:ligatures w14:val="none"/>
+        </w:rPr>
+      </w:pPr>
+      <w:r>
+        <w:rPr>
+          <w:rFonts w:ascii="Nunito" w:eastAsia="Times New Roman" w:hAnsi="Nunito" w:cs="Times New Roman"/>
+          <w:color w:val="273239"/>
+          <w:spacing w:val="2"/>
+          <w:kern w:val="0"/>
+          <w:sz w:val="28"/>
+          <w:szCs w:val="28"/>
+          <w:lang w:eastAsia="en-IN"/>
+          <w14:ligatures w14:val="none"/>
+        </w:rPr>
+        <w:pict w14:anchorId="5E2BFA54">
+          <v:rect id="_x0000_i1037" style="width:0;height:1.5pt" o:hralign="center" o:hrstd="t" o:hr="t" fillcolor="#a0a0a0" stroked="f"/>
+        </w:pict>
+      </w:r>
+    </w:p>
+    <w:p>
+      <w:pPr>
+        <w:shd w:val="clear" w:color="auto" w:fill="FFFFFF"/>
+        <w:spacing w:after="0" w:line="240" w:lineRule="auto"/>
+        <w:textAlignment w:val="baseline"/>
+        <w:rPr>
+          <w:rFonts w:ascii="Nunito" w:eastAsia="Times New Roman" w:hAnsi="Nunito" w:cs="Times New Roman"/>
+          <w:b/>
+          <w:bCs/>
+          <w:color w:val="273239"/>
+          <w:spacing w:val="2"/>
+          <w:kern w:val="0"/>
+          <w:sz w:val="28"/>
+          <w:szCs w:val="28"/>
+          <w:lang w:eastAsia="en-IN"/>
+          <w14:ligatures w14:val="none"/>
+        </w:rPr>
+      </w:pPr>
+      <w:r>
+        <w:rPr>
+          <w:rFonts w:ascii="Segoe UI Emoji" w:eastAsia="Times New Roman" w:hAnsi="Segoe UI Emoji" w:cs="Segoe UI Emoji"/>
+          <w:b/>
+          <w:bCs/>
+          <w:color w:val="273239"/>
+          <w:spacing w:val="2"/>
+          <w:kern w:val="0"/>
+          <w:sz w:val="28"/>
+          <w:szCs w:val="28"/>
+          <w:lang w:eastAsia="en-IN"/>
+          <w14:ligatures w14:val="none"/>
+        </w:rPr>
+        <w:t>✅</w:t>
+      </w:r>
+      <w:r>
+        <w:rPr>
+          <w:rFonts w:ascii="Nunito" w:eastAsia="Times New Roman" w:hAnsi="Nunito" w:cs="Times New Roman"/>
+          <w:b/>
+          <w:bCs/>
+          <w:color w:val="273239"/>
+          <w:spacing w:val="2"/>
+          <w:kern w:val="0"/>
+          <w:sz w:val="28"/>
+          <w:szCs w:val="28"/>
+          <w:lang w:eastAsia="en-IN"/>
+          <w14:ligatures w14:val="none"/>
+        </w:rPr>
+        <w:t xml:space="preserve"> What You'll Build</w:t>
+      </w:r>
+    </w:p>
+    <w:p>
+      <w:pPr>
+        <w:numPr>
+          <w:ilvl w:val="0"/>
+          <w:numId w:val="13"/>
+        </w:numPr>
+        <w:shd w:val="clear" w:color="auto" w:fill="FFFFFF"/>
+        <w:spacing w:after="0" w:line="240" w:lineRule="auto"/>
+        <w:textAlignment w:val="baseline"/>
+        <w:rPr>
+          <w:rFonts w:ascii="Nunito" w:eastAsia="Times New Roman" w:hAnsi="Nunito" w:cs="Times New Roman"/>
+          <w:color w:val="273239"/>
+          <w:spacing w:val="2"/>
+          <w:kern w:val="0"/>
+          <w:sz w:val="28"/>
+          <w:szCs w:val="28"/>
+          <w:lang w:eastAsia="en-IN"/>
+          <w14:ligatures w14:val="none"/>
+        </w:rPr>
+      </w:pPr>
+      <w:r>
+        <w:rPr>
+          <w:rFonts w:ascii="Nunito" w:eastAsia="Times New Roman" w:hAnsi="Nunito" w:cs="Times New Roman"/>
+          <w:color w:val="273239"/>
+          <w:spacing w:val="2"/>
+          <w:kern w:val="0"/>
+          <w:sz w:val="28"/>
+          <w:szCs w:val="28"/>
+          <w:lang w:eastAsia="en-IN"/>
+          <w14:ligatures w14:val="none"/>
+        </w:rPr>
+        <w:t>PostgreSQL DB connection</w:t>
+      </w:r>
+    </w:p>
+    <w:p>
+      <w:pPr>
+        <w:numPr>
+          <w:ilvl w:val="0"/>
+          <w:numId w:val="13"/>
+        </w:numPr>
+        <w:shd w:val="clear" w:color="auto" w:fill="FFFFFF"/>
+        <w:spacing w:after="0" w:line="240" w:lineRule="auto"/>
+        <w:textAlignment w:val="baseline"/>
+        <w:rPr>
+          <w:rFonts w:ascii="Nunito" w:eastAsia="Times New Roman" w:hAnsi="Nunito" w:cs="Times New Roman"/>
+          <w:color w:val="273239"/>
+          <w:spacing w:val="2"/>
+          <w:kern w:val="0"/>
+          <w:sz w:val="28"/>
+          <w:szCs w:val="28"/>
+          <w:lang w:eastAsia="en-IN"/>
+          <w14:ligatures w14:val="none"/>
+        </w:rPr>
+      </w:pPr>
+      <w:r>
+        <w:rPr>
+          <w:rFonts w:ascii="Nunito" w:eastAsia="Times New Roman" w:hAnsi="Nunito" w:cs="Times New Roman"/>
+          <w:color w:val="273239"/>
+          <w:spacing w:val="2"/>
+          <w:kern w:val="0"/>
+          <w:sz w:val="28"/>
+          <w:szCs w:val="28"/>
+          <w:lang w:eastAsia="en-IN"/>
+          <w14:ligatures w14:val="none"/>
+        </w:rPr>
+        <w:t xml:space="preserve">ORM with </w:t>
+      </w:r>
+      <w:proofErr w:type="spellStart"/>
+      <w:r>
+        <w:rPr>
+          <w:rFonts w:ascii="Nunito" w:eastAsia="Times New Roman" w:hAnsi="Nunito" w:cs="Times New Roman"/>
+          <w:b/>
+          <w:bCs/>
+          <w:color w:val="273239"/>
+          <w:spacing w:val="2"/>
+          <w:kern w:val="0"/>
+          <w:sz w:val="28"/>
+          <w:szCs w:val="28"/>
+          <w:lang w:eastAsia="en-IN"/>
+          <w14:ligatures w14:val="none"/>
+        </w:rPr>
+        <w:t>SQLAlchemy</w:t>
+      </w:r>
+      <w:proofErr w:type="spellEnd"/>
+      <w:r>
+        <w:rPr>
+          <w:rFonts w:ascii="Nunito" w:eastAsia="Times New Roman" w:hAnsi="Nunito" w:cs="Times New Roman"/>
+          <w:color w:val="273239"/>
+          <w:spacing w:val="2"/>
+          <w:kern w:val="0"/>
+          <w:sz w:val="28"/>
+          <w:szCs w:val="28"/>
+          <w:lang w:eastAsia="en-IN"/>
+          <w14:ligatures w14:val="none"/>
+        </w:rPr>
+        <w:t xml:space="preserve"> (Python's closest alternative to Hibernate/JPA)</w:t>
+      </w:r>
+    </w:p>
+    <w:p>
+      <w:pPr>
+        <w:numPr>
+          <w:ilvl w:val="0"/>
+          <w:numId w:val="13"/>
+        </w:numPr>
+        <w:shd w:val="clear" w:color="auto" w:fill="FFFFFF"/>
+        <w:spacing w:after="0" w:line="240" w:lineRule="auto"/>
+        <w:textAlignment w:val="baseline"/>
+        <w:rPr>
+          <w:rFonts w:ascii="Nunito" w:eastAsia="Times New Roman" w:hAnsi="Nunito" w:cs="Times New Roman"/>
+          <w:color w:val="273239"/>
+          <w:spacing w:val="2"/>
+          <w:kern w:val="0"/>
+          <w:sz w:val="28"/>
+          <w:szCs w:val="28"/>
+          <w:lang w:eastAsia="en-IN"/>
+          <w14:ligatures w14:val="none"/>
+        </w:rPr>
+      </w:pPr>
+      <w:proofErr w:type="spellStart"/>
+      <w:r>
+        <w:rPr>
+          <w:rFonts w:ascii="Nunito" w:eastAsia="Times New Roman" w:hAnsi="Nunito" w:cs="Times New Roman"/>
+          <w:color w:val="273239"/>
+          <w:spacing w:val="2"/>
+          <w:kern w:val="0"/>
+          <w:sz w:val="28"/>
+          <w:szCs w:val="28"/>
+          <w:lang w:eastAsia="en-IN"/>
+          <w14:ligatures w14:val="none"/>
+        </w:rPr>
+        <w:t>EmployeeRepository</w:t>
+      </w:r>
+      <w:proofErr w:type="spellEnd"/>
+      <w:r>
+        <w:rPr>
+          <w:rFonts w:ascii="Nunito" w:eastAsia="Times New Roman" w:hAnsi="Nunito" w:cs="Times New Roman"/>
+          <w:color w:val="273239"/>
+          <w:spacing w:val="2"/>
+          <w:kern w:val="0"/>
+          <w:sz w:val="28"/>
+          <w:szCs w:val="28"/>
+          <w:lang w:eastAsia="en-IN"/>
+          <w14:ligatures w14:val="none"/>
+        </w:rPr>
+        <w:t xml:space="preserve"> using </w:t>
+      </w:r>
+      <w:proofErr w:type="spellStart"/>
+      <w:r>
+        <w:rPr>
+          <w:rFonts w:ascii="Nunito" w:eastAsia="Times New Roman" w:hAnsi="Nunito" w:cs="Times New Roman"/>
+          <w:color w:val="273239"/>
+          <w:spacing w:val="2"/>
+          <w:kern w:val="0"/>
+          <w:sz w:val="28"/>
+          <w:szCs w:val="28"/>
+          <w:lang w:eastAsia="en-IN"/>
+          <w14:ligatures w14:val="none"/>
+        </w:rPr>
+        <w:t>SQLAlchemy</w:t>
+      </w:r>
+      <w:proofErr w:type="spellEnd"/>
+      <w:r>
+        <w:rPr>
+          <w:rFonts w:ascii="Nunito" w:eastAsia="Times New Roman" w:hAnsi="Nunito" w:cs="Times New Roman"/>
+          <w:color w:val="273239"/>
+          <w:spacing w:val="2"/>
+          <w:kern w:val="0"/>
+          <w:sz w:val="28"/>
+          <w:szCs w:val="28"/>
+          <w:lang w:eastAsia="en-IN"/>
+          <w14:ligatures w14:val="none"/>
+        </w:rPr>
+        <w:t xml:space="preserve"> for CRUD</w:t>
+      </w:r>
+    </w:p>
+    <w:p>
+      <w:pPr>
+        <w:numPr>
+          <w:ilvl w:val="0"/>
+          <w:numId w:val="13"/>
+        </w:numPr>
+        <w:shd w:val="clear" w:color="auto" w:fill="FFFFFF"/>
+        <w:spacing w:after="0" w:line="240" w:lineRule="auto"/>
+        <w:textAlignment w:val="baseline"/>
+        <w:rPr>
+          <w:rFonts w:ascii="Nunito" w:eastAsia="Times New Roman" w:hAnsi="Nunito" w:cs="Times New Roman"/>
+          <w:color w:val="273239"/>
+          <w:spacing w:val="2"/>
+          <w:kern w:val="0"/>
+          <w:sz w:val="28"/>
+          <w:szCs w:val="28"/>
+          <w:lang w:eastAsia="en-IN"/>
+          <w14:ligatures w14:val="none"/>
+        </w:rPr>
+      </w:pPr>
+      <w:r>
+        <w:rPr>
+          <w:rFonts w:ascii="Nunito" w:eastAsia="Times New Roman" w:hAnsi="Nunito" w:cs="Times New Roman"/>
+          <w:color w:val="273239"/>
+          <w:spacing w:val="2"/>
+          <w:kern w:val="0"/>
+          <w:sz w:val="28"/>
+          <w:szCs w:val="28"/>
+          <w:lang w:eastAsia="en-IN"/>
+          <w14:ligatures w14:val="none"/>
+        </w:rPr>
+        <w:t>Integration with your existing service/controller structure</w:t>
+      </w:r>
+    </w:p>
+    <w:p>
+      <w:pPr>
+        <w:shd w:val="clear" w:color="auto" w:fill="FFFFFF"/>
+        <w:spacing w:after="0" w:line="240" w:lineRule="auto"/>
+        <w:textAlignment w:val="baseline"/>
+        <w:rPr>
+          <w:rFonts w:ascii="Nunito" w:eastAsia="Times New Roman" w:hAnsi="Nunito" w:cs="Times New Roman"/>
+          <w:color w:val="273239"/>
+          <w:spacing w:val="2"/>
+          <w:kern w:val="0"/>
+          <w:sz w:val="28"/>
+          <w:szCs w:val="28"/>
+          <w:lang w:eastAsia="en-IN"/>
+          <w14:ligatures w14:val="none"/>
+        </w:rPr>
+      </w:pPr>
+      <w:r>
+        <w:rPr>
+          <w:rFonts w:ascii="Nunito" w:eastAsia="Times New Roman" w:hAnsi="Nunito" w:cs="Times New Roman"/>
+          <w:color w:val="273239"/>
+          <w:spacing w:val="2"/>
+          <w:kern w:val="0"/>
+          <w:sz w:val="28"/>
+          <w:szCs w:val="28"/>
+          <w:lang w:eastAsia="en-IN"/>
+          <w14:ligatures w14:val="none"/>
+        </w:rPr>
+        <w:pict w14:anchorId="582F6246">
+          <v:rect id="_x0000_i1038" style="width:0;height:1.5pt" o:hralign="center" o:hrstd="t" o:hr="t" fillcolor="#a0a0a0" stroked="f"/>
+        </w:pict>
+      </w:r>
+    </w:p>
+    <w:p>
+      <w:pPr>
+        <w:shd w:val="clear" w:color="auto" w:fill="FFFFFF"/>
+        <w:spacing w:after="0" w:line="240" w:lineRule="auto"/>
+        <w:textAlignment w:val="baseline"/>
+        <w:rPr>
+          <w:rFonts w:ascii="Nunito" w:eastAsia="Times New Roman" w:hAnsi="Nunito" w:cs="Times New Roman"/>
+          <w:b/>
+          <w:bCs/>
+          <w:color w:val="273239"/>
+          <w:spacing w:val="2"/>
+          <w:kern w:val="0"/>
+          <w:sz w:val="28"/>
+          <w:szCs w:val="28"/>
+          <w:lang w:eastAsia="en-IN"/>
+          <w14:ligatures w14:val="none"/>
+        </w:rPr>
+      </w:pPr>
+      <w:r>
+        <w:rPr>
+          <w:rFonts w:ascii="Segoe UI Emoji" w:eastAsia="Times New Roman" w:hAnsi="Segoe UI Emoji" w:cs="Segoe UI Emoji"/>
+          <w:b/>
+          <w:bCs/>
+          <w:color w:val="273239"/>
+          <w:spacing w:val="2"/>
+          <w:kern w:val="0"/>
+          <w:sz w:val="28"/>
+          <w:szCs w:val="28"/>
+          <w:lang w:eastAsia="en-IN"/>
+          <w14:ligatures w14:val="none"/>
+        </w:rPr>
+        <w:t>⚙️</w:t>
+      </w:r>
+      <w:r>
+        <w:rPr>
+          <w:rFonts w:ascii="Nunito" w:eastAsia="Times New Roman" w:hAnsi="Nunito" w:cs="Times New Roman"/>
+          <w:b/>
+          <w:bCs/>
+          <w:color w:val="273239"/>
+          <w:spacing w:val="2"/>
+          <w:kern w:val="0"/>
+          <w:sz w:val="28"/>
+          <w:szCs w:val="28"/>
+          <w:lang w:eastAsia="en-IN"/>
+          <w14:ligatures w14:val="none"/>
+        </w:rPr>
+        <w:t xml:space="preserve"> Step 1: Install Required Dependencies</w:t>
+      </w:r>
+    </w:p>
+    <w:p>
+      <w:pPr>
+        <w:shd w:val="clear" w:color="auto" w:fill="FFFFFF"/>
+        <w:spacing w:after="0" w:line="240" w:lineRule="auto"/>
+        <w:textAlignment w:val="baseline"/>
+        <w:rPr>
+          <w:rFonts w:ascii="Nunito" w:eastAsia="Times New Roman" w:hAnsi="Nunito" w:cs="Times New Roman"/>
+          <w:color w:val="273239"/>
+          <w:spacing w:val="2"/>
+          <w:kern w:val="0"/>
+          <w:sz w:val="28"/>
+          <w:szCs w:val="28"/>
+          <w:lang w:eastAsia="en-IN"/>
+          <w14:ligatures w14:val="none"/>
+        </w:rPr>
+      </w:pPr>
+      <w:r>
+        <w:rPr>
+          <w:rFonts w:ascii="Nunito" w:eastAsia="Times New Roman" w:hAnsi="Nunito" w:cs="Times New Roman"/>
+          <w:color w:val="273239"/>
+          <w:spacing w:val="2"/>
+          <w:kern w:val="0"/>
+          <w:sz w:val="28"/>
+          <w:szCs w:val="28"/>
+          <w:lang w:eastAsia="en-IN"/>
+          <w14:ligatures w14:val="none"/>
+        </w:rPr>
+        <w:t xml:space="preserve">pip install </w:t>
+      </w:r>
+      <w:proofErr w:type="spellStart"/>
+      <w:r>
+        <w:rPr>
+          <w:rFonts w:ascii="Nunito" w:eastAsia="Times New Roman" w:hAnsi="Nunito" w:cs="Times New Roman"/>
+          <w:color w:val="273239"/>
+          <w:spacing w:val="2"/>
+          <w:kern w:val="0"/>
+          <w:sz w:val="28"/>
+          <w:szCs w:val="28"/>
+          <w:lang w:eastAsia="en-IN"/>
+          <w14:ligatures w14:val="none"/>
+        </w:rPr>
+        <w:t>sqlalchemy</w:t>
+      </w:r>
+      <w:proofErr w:type="spellEnd"/>
+      <w:r>
+        <w:rPr>
+          <w:rFonts w:ascii="Nunito" w:eastAsia="Times New Roman" w:hAnsi="Nunito" w:cs="Times New Roman"/>
+          <w:color w:val="273239"/>
+          <w:spacing w:val="2"/>
+          <w:kern w:val="0"/>
+          <w:sz w:val="28"/>
+          <w:szCs w:val="28"/>
+          <w:lang w:eastAsia="en-IN"/>
+          <w14:ligatures w14:val="none"/>
+        </w:rPr>
+        <w:t xml:space="preserve"> psycopg2-binary alembic</w:t>
+      </w:r>
+    </w:p>
+    <w:p>
+      <w:pPr>
+        <w:numPr>
+          <w:ilvl w:val="0"/>
+          <w:numId w:val="14"/>
+        </w:numPr>
+        <w:shd w:val="clear" w:color="auto" w:fill="FFFFFF"/>
+        <w:spacing w:after="0" w:line="240" w:lineRule="auto"/>
+        <w:textAlignment w:val="baseline"/>
+        <w:rPr>
+          <w:rFonts w:ascii="Nunito" w:eastAsia="Times New Roman" w:hAnsi="Nunito" w:cs="Times New Roman"/>
+          <w:color w:val="273239"/>
+          <w:spacing w:val="2"/>
+          <w:kern w:val="0"/>
+          <w:sz w:val="28"/>
+          <w:szCs w:val="28"/>
+          <w:lang w:eastAsia="en-IN"/>
+          <w14:ligatures w14:val="none"/>
+        </w:rPr>
+      </w:pPr>
+      <w:proofErr w:type="spellStart"/>
+      <w:r>
+        <w:rPr>
+          <w:rFonts w:ascii="Nunito" w:eastAsia="Times New Roman" w:hAnsi="Nunito" w:cs="Times New Roman"/>
+          <w:color w:val="273239"/>
+          <w:spacing w:val="2"/>
+          <w:kern w:val="0"/>
+          <w:sz w:val="28"/>
+          <w:szCs w:val="28"/>
+          <w:lang w:eastAsia="en-IN"/>
+          <w14:ligatures w14:val="none"/>
+        </w:rPr>
+        <w:t>sqlalchemy</w:t>
+      </w:r>
+      <w:proofErr w:type="spellEnd"/>
+      <w:r>
+        <w:rPr>
+          <w:rFonts w:ascii="Nunito" w:eastAsia="Times New Roman" w:hAnsi="Nunito" w:cs="Times New Roman"/>
+          <w:color w:val="273239"/>
+          <w:spacing w:val="2"/>
+          <w:kern w:val="0"/>
+          <w:sz w:val="28"/>
+          <w:szCs w:val="28"/>
+          <w:lang w:eastAsia="en-IN"/>
+          <w14:ligatures w14:val="none"/>
+        </w:rPr>
+        <w:t>: ORM (like Hibernate)</w:t>
+      </w:r>
+    </w:p>
+    <w:p>
+      <w:pPr>
+        <w:numPr>
+          <w:ilvl w:val="0"/>
+          <w:numId w:val="14"/>
+        </w:numPr>
+        <w:shd w:val="clear" w:color="auto" w:fill="FFFFFF"/>
+        <w:spacing w:after="0" w:line="240" w:lineRule="auto"/>
+        <w:textAlignment w:val="baseline"/>
+        <w:rPr>
+          <w:rFonts w:ascii="Nunito" w:eastAsia="Times New Roman" w:hAnsi="Nunito" w:cs="Times New Roman"/>
+          <w:color w:val="273239"/>
+          <w:spacing w:val="2"/>
+          <w:kern w:val="0"/>
+          <w:sz w:val="28"/>
+          <w:szCs w:val="28"/>
+          <w:lang w:eastAsia="en-IN"/>
+          <w14:ligatures w14:val="none"/>
+        </w:rPr>
+      </w:pPr>
+      <w:r>
+        <w:rPr>
+          <w:rFonts w:ascii="Nunito" w:eastAsia="Times New Roman" w:hAnsi="Nunito" w:cs="Times New Roman"/>
+          <w:color w:val="273239"/>
+          <w:spacing w:val="2"/>
+          <w:kern w:val="0"/>
+          <w:sz w:val="28"/>
+          <w:szCs w:val="28"/>
+          <w:lang w:eastAsia="en-IN"/>
+          <w14:ligatures w14:val="none"/>
+        </w:rPr>
+        <w:t>psycopg2-binary: PostgreSQL driver</w:t>
+      </w:r>
+    </w:p>
+    <w:p>
+      <w:pPr>
+        <w:numPr>
+          <w:ilvl w:val="0"/>
+          <w:numId w:val="14"/>
+        </w:numPr>
+        <w:shd w:val="clear" w:color="auto" w:fill="FFFFFF"/>
+        <w:spacing w:after="0" w:line="240" w:lineRule="auto"/>
+        <w:textAlignment w:val="baseline"/>
+        <w:rPr>
+          <w:rFonts w:ascii="Nunito" w:eastAsia="Times New Roman" w:hAnsi="Nunito" w:cs="Times New Roman"/>
+          <w:color w:val="273239"/>
+          <w:spacing w:val="2"/>
+          <w:kern w:val="0"/>
+          <w:sz w:val="28"/>
+          <w:szCs w:val="28"/>
+          <w:lang w:eastAsia="en-IN"/>
+          <w14:ligatures w14:val="none"/>
+        </w:rPr>
+      </w:pPr>
+      <w:r>
+        <w:rPr>
+          <w:rFonts w:ascii="Nunito" w:eastAsia="Times New Roman" w:hAnsi="Nunito" w:cs="Times New Roman"/>
+          <w:color w:val="273239"/>
+          <w:spacing w:val="2"/>
+          <w:kern w:val="0"/>
+          <w:sz w:val="28"/>
+          <w:szCs w:val="28"/>
+          <w:lang w:eastAsia="en-IN"/>
+          <w14:ligatures w14:val="none"/>
+        </w:rPr>
+        <w:t>alembic: For DB migrations (optional but helpful)</w:t>
+      </w:r>
+    </w:p>
+    <w:p>
+      <w:pPr>
+        <w:shd w:val="clear" w:color="auto" w:fill="FFFFFF"/>
+        <w:spacing w:after="0" w:line="240" w:lineRule="auto"/>
+        <w:textAlignment w:val="baseline"/>
+        <w:rPr>
+          <w:rFonts w:ascii="Nunito" w:eastAsia="Times New Roman" w:hAnsi="Nunito" w:cs="Times New Roman"/>
+          <w:color w:val="273239"/>
+          <w:spacing w:val="2"/>
+          <w:kern w:val="0"/>
+          <w:sz w:val="28"/>
+          <w:szCs w:val="28"/>
+          <w:lang w:eastAsia="en-IN"/>
+          <w14:ligatures w14:val="none"/>
+        </w:rPr>
+      </w:pPr>
+    </w:p>
+    <w:p>
+      <w:pPr>
+        <w:shd w:val="clear" w:color="auto" w:fill="FFFFFF"/>
+        <w:spacing w:after="0" w:line="240" w:lineRule="auto"/>
+        <w:textAlignment w:val="baseline"/>
+        <w:rPr>
+          <w:rFonts w:ascii="Nunito" w:eastAsia="Times New Roman" w:hAnsi="Nunito" w:cs="Times New Roman"/>
+          <w:color w:val="273239"/>
+          <w:spacing w:val="2"/>
+          <w:kern w:val="0"/>
+          <w:sz w:val="28"/>
+          <w:szCs w:val="28"/>
+          <w:lang w:eastAsia="en-IN"/>
+          <w14:ligatures w14:val="none"/>
+        </w:rPr>
+      </w:pPr>
+    </w:p>
+    <w:p>
+      <w:pPr>
+        <w:shd w:val="clear" w:color="auto" w:fill="FFFFFF"/>
+        <w:spacing w:after="0" w:line="240" w:lineRule="auto"/>
+        <w:textAlignment w:val="baseline"/>
+        <w:rPr>
+          <w:rFonts w:ascii="Nunito" w:eastAsia="Times New Roman" w:hAnsi="Nunito" w:cs="Times New Roman"/>
+          <w:color w:val="273239"/>
+          <w:spacing w:val="2"/>
+          <w:kern w:val="0"/>
+          <w:sz w:val="28"/>
+          <w:szCs w:val="28"/>
+          <w:lang w:eastAsia="en-IN"/>
+          <w14:ligatures w14:val="none"/>
+        </w:rPr>
+      </w:pPr>
+    </w:p>
+    <w:p>
+      <w:pPr>
+        <w:shd w:val="clear" w:color="auto" w:fill="FFFFFF"/>
+        <w:spacing w:after="0" w:line="240" w:lineRule="auto"/>
+        <w:textAlignment w:val="baseline"/>
+        <w:rPr>
+          <w:rFonts w:ascii="Nunito" w:eastAsia="Times New Roman" w:hAnsi="Nunito" w:cs="Times New Roman"/>
+          <w:color w:val="273239"/>
+          <w:spacing w:val="2"/>
+          <w:kern w:val="0"/>
+          <w:sz w:val="28"/>
+          <w:szCs w:val="28"/>
+          <w:lang w:eastAsia="en-IN"/>
+          <w14:ligatures w14:val="none"/>
+        </w:rPr>
+      </w:pPr>
+      <w:r>
+        <w:rPr>
+          <w:rFonts w:ascii="Nunito" w:eastAsia="Times New Roman" w:hAnsi="Nunito" w:cs="Times New Roman"/>
+          <w:color w:val="273239"/>
+          <w:spacing w:val="2"/>
+          <w:kern w:val="0"/>
+          <w:sz w:val="28"/>
+          <w:szCs w:val="28"/>
+          <w:lang w:eastAsia="en-IN"/>
+          <w14:ligatures w14:val="none"/>
+        </w:rPr>
+        <w:t xml:space="preserve">async def </w:t>
+      </w:r>
+      <w:proofErr w:type="spellStart"/>
+      <w:r>
+        <w:rPr>
+          <w:rFonts w:ascii="Nunito" w:eastAsia="Times New Roman" w:hAnsi="Nunito" w:cs="Times New Roman"/>
+          <w:color w:val="273239"/>
+          <w:spacing w:val="2"/>
+          <w:kern w:val="0"/>
+          <w:sz w:val="28"/>
+          <w:szCs w:val="28"/>
+          <w:lang w:eastAsia="en-IN"/>
+          <w14:ligatures w14:val="none"/>
+        </w:rPr>
+        <w:t>get_all_employees</w:t>
+      </w:r>
+      <w:proofErr w:type="spellEnd"/>
+      <w:r>
+        <w:rPr>
+          <w:rFonts w:ascii="Nunito" w:eastAsia="Times New Roman" w:hAnsi="Nunito" w:cs="Times New Roman"/>
+          <w:color w:val="273239"/>
+          <w:spacing w:val="2"/>
+          <w:kern w:val="0"/>
+          <w:sz w:val="28"/>
+          <w:szCs w:val="28"/>
+          <w:lang w:eastAsia="en-IN"/>
+          <w14:ligatures w14:val="none"/>
+        </w:rPr>
+        <w:t>(self):</w:t>
+      </w:r>
+    </w:p>
+    <w:p>
+      <w:pPr>
+        <w:shd w:val="clear" w:color="auto" w:fill="FFFFFF"/>
+        <w:spacing w:after="0" w:line="240" w:lineRule="auto"/>
+        <w:textAlignment w:val="baseline"/>
+        <w:rPr>
+          <w:rFonts w:ascii="Nunito" w:eastAsia="Times New Roman" w:hAnsi="Nunito" w:cs="Times New Roman"/>
+          <w:color w:val="273239"/>
+          <w:spacing w:val="2"/>
+          <w:kern w:val="0"/>
+          <w:sz w:val="28"/>
+          <w:szCs w:val="28"/>
+          <w:lang w:eastAsia="en-IN"/>
+          <w14:ligatures w14:val="none"/>
+        </w:rPr>
+      </w:pPr>
+      <w:r>
+        <w:rPr>
+          <w:rFonts w:ascii="Nunito" w:eastAsia="Times New Roman" w:hAnsi="Nunito" w:cs="Times New Roman"/>
+          <w:color w:val="273239"/>
+          <w:spacing w:val="2"/>
+          <w:kern w:val="0"/>
+          <w:sz w:val="28"/>
+          <w:szCs w:val="28"/>
+          <w:lang w:eastAsia="en-IN"/>
+          <w14:ligatures w14:val="none"/>
+        </w:rPr>
+        <w:t xml:space="preserve">        return </w:t>
+      </w:r>
+      <w:proofErr w:type="spellStart"/>
+      <w:r>
+        <w:rPr>
+          <w:rFonts w:ascii="Nunito" w:eastAsia="Times New Roman" w:hAnsi="Nunito" w:cs="Times New Roman"/>
+          <w:color w:val="273239"/>
+          <w:spacing w:val="2"/>
+          <w:kern w:val="0"/>
+          <w:sz w:val="28"/>
+          <w:szCs w:val="28"/>
+          <w:lang w:eastAsia="en-IN"/>
+          <w14:ligatures w14:val="none"/>
+        </w:rPr>
+        <w:t>self.employeesDataUploader.get_</w:t>
+      </w:r>
+      <w:proofErr w:type="gramStart"/>
+      <w:r>
+        <w:rPr>
+          <w:rFonts w:ascii="Nunito" w:eastAsia="Times New Roman" w:hAnsi="Nunito" w:cs="Times New Roman"/>
+          <w:color w:val="273239"/>
+          <w:spacing w:val="2"/>
+          <w:kern w:val="0"/>
+          <w:sz w:val="28"/>
+          <w:szCs w:val="28"/>
+          <w:lang w:eastAsia="en-IN"/>
+          <w14:ligatures w14:val="none"/>
+        </w:rPr>
+        <w:t>employees</w:t>
+      </w:r>
+      <w:proofErr w:type="spellEnd"/>
+      <w:r>
+        <w:rPr>
+          <w:rFonts w:ascii="Nunito" w:eastAsia="Times New Roman" w:hAnsi="Nunito" w:cs="Times New Roman"/>
+          <w:color w:val="273239"/>
+          <w:spacing w:val="2"/>
+          <w:kern w:val="0"/>
+          <w:sz w:val="28"/>
+          <w:szCs w:val="28"/>
+          <w:lang w:eastAsia="en-IN"/>
+          <w14:ligatures w14:val="none"/>
+        </w:rPr>
+        <w:t>(</w:t>
+      </w:r>
+      <w:proofErr w:type="gramEnd"/>
+      <w:r>
+        <w:rPr>
+          <w:rFonts w:ascii="Nunito" w:eastAsia="Times New Roman" w:hAnsi="Nunito" w:cs="Times New Roman"/>
+          <w:color w:val="273239"/>
+          <w:spacing w:val="2"/>
+          <w:kern w:val="0"/>
+          <w:sz w:val="28"/>
+          <w:szCs w:val="28"/>
+          <w:lang w:eastAsia="en-IN"/>
+          <w14:ligatures w14:val="none"/>
+        </w:rPr>
+        <w:t>)</w:t>
+      </w:r>
+    </w:p>
+    <w:p>
+      <w:pPr>
+        <w:shd w:val="clear" w:color="auto" w:fill="FFFFFF"/>
+        <w:spacing w:after="0" w:line="240" w:lineRule="auto"/>
+        <w:textAlignment w:val="baseline"/>
+        <w:rPr>
+          <w:rFonts w:ascii="Nunito" w:eastAsia="Times New Roman" w:hAnsi="Nunito" w:cs="Times New Roman"/>
+          <w:color w:val="273239"/>
+          <w:spacing w:val="2"/>
+          <w:kern w:val="0"/>
+          <w:sz w:val="28"/>
+          <w:szCs w:val="28"/>
+          <w:lang w:eastAsia="en-IN"/>
+          <w14:ligatures w14:val="none"/>
+        </w:rPr>
+      </w:pPr>
+    </w:p>
+    <w:p>
+      <w:pPr>
+        <w:shd w:val="clear" w:color="auto" w:fill="FFFFFF"/>
+        <w:spacing w:after="0" w:line="240" w:lineRule="auto"/>
+        <w:textAlignment w:val="baseline"/>
+        <w:rPr>
+          <w:rFonts w:ascii="Nunito" w:eastAsia="Times New Roman" w:hAnsi="Nunito" w:cs="Times New Roman"/>
+          <w:color w:val="273239"/>
+          <w:spacing w:val="2"/>
+          <w:kern w:val="0"/>
+          <w:sz w:val="28"/>
+          <w:szCs w:val="28"/>
+          <w:lang w:eastAsia="en-IN"/>
+          <w14:ligatures w14:val="none"/>
+        </w:rPr>
+      </w:pPr>
+      <w:r>
+        <w:rPr>
+          <w:rFonts w:ascii="Nunito" w:eastAsia="Times New Roman" w:hAnsi="Nunito" w:cs="Times New Roman"/>
+          <w:color w:val="273239"/>
+          <w:spacing w:val="2"/>
+          <w:kern w:val="0"/>
+          <w:sz w:val="28"/>
+          <w:szCs w:val="28"/>
+          <w:lang w:eastAsia="en-IN"/>
+          <w14:ligatures w14:val="none"/>
+        </w:rPr>
+        <w:t xml:space="preserve">    async def </w:t>
+      </w:r>
+      <w:proofErr w:type="spellStart"/>
+      <w:r>
+        <w:rPr>
+          <w:rFonts w:ascii="Nunito" w:eastAsia="Times New Roman" w:hAnsi="Nunito" w:cs="Times New Roman"/>
+          <w:color w:val="273239"/>
+          <w:spacing w:val="2"/>
+          <w:kern w:val="0"/>
+          <w:sz w:val="28"/>
+          <w:szCs w:val="28"/>
+          <w:lang w:eastAsia="en-IN"/>
+          <w14:ligatures w14:val="none"/>
+        </w:rPr>
+        <w:t>get_</w:t>
+      </w:r>
+      <w:proofErr w:type="gramStart"/>
+      <w:r>
+        <w:rPr>
+          <w:rFonts w:ascii="Nunito" w:eastAsia="Times New Roman" w:hAnsi="Nunito" w:cs="Times New Roman"/>
+          <w:color w:val="273239"/>
+          <w:spacing w:val="2"/>
+          <w:kern w:val="0"/>
+          <w:sz w:val="28"/>
+          <w:szCs w:val="28"/>
+          <w:lang w:eastAsia="en-IN"/>
+          <w14:ligatures w14:val="none"/>
+        </w:rPr>
+        <w:t>employee</w:t>
+      </w:r>
+      <w:proofErr w:type="spellEnd"/>
+      <w:r>
+        <w:rPr>
+          <w:rFonts w:ascii="Nunito" w:eastAsia="Times New Roman" w:hAnsi="Nunito" w:cs="Times New Roman"/>
+          <w:color w:val="273239"/>
+          <w:spacing w:val="2"/>
+          <w:kern w:val="0"/>
+          <w:sz w:val="28"/>
+          <w:szCs w:val="28"/>
+          <w:lang w:eastAsia="en-IN"/>
+          <w14:ligatures w14:val="none"/>
+        </w:rPr>
+        <w:t>(</w:t>
+      </w:r>
+      <w:proofErr w:type="gramEnd"/>
+      <w:r>
+        <w:rPr>
+          <w:rFonts w:ascii="Nunito" w:eastAsia="Times New Roman" w:hAnsi="Nunito" w:cs="Times New Roman"/>
+          <w:color w:val="273239"/>
+          <w:spacing w:val="2"/>
+          <w:kern w:val="0"/>
+          <w:sz w:val="28"/>
+          <w:szCs w:val="28"/>
+          <w:lang w:eastAsia="en-IN"/>
+          <w14:ligatures w14:val="none"/>
+        </w:rPr>
+        <w:t xml:space="preserve">self, </w:t>
+      </w:r>
+      <w:proofErr w:type="spellStart"/>
+      <w:r>
+        <w:rPr>
+          <w:rFonts w:ascii="Nunito" w:eastAsia="Times New Roman" w:hAnsi="Nunito" w:cs="Times New Roman"/>
+          <w:color w:val="273239"/>
+          <w:spacing w:val="2"/>
+          <w:kern w:val="0"/>
+          <w:sz w:val="28"/>
+          <w:szCs w:val="28"/>
+          <w:lang w:eastAsia="en-IN"/>
+          <w14:ligatures w14:val="none"/>
+        </w:rPr>
+        <w:t>employee_id</w:t>
+      </w:r>
+      <w:proofErr w:type="spellEnd"/>
+      <w:r>
+        <w:rPr>
+          <w:rFonts w:ascii="Nunito" w:eastAsia="Times New Roman" w:hAnsi="Nunito" w:cs="Times New Roman"/>
+          <w:color w:val="273239"/>
+          <w:spacing w:val="2"/>
+          <w:kern w:val="0"/>
+          <w:sz w:val="28"/>
+          <w:szCs w:val="28"/>
+          <w:lang w:eastAsia="en-IN"/>
+          <w14:ligatures w14:val="none"/>
+        </w:rPr>
+        <w:t>: int):</w:t>
+      </w:r>
+    </w:p>
+    <w:p>
+      <w:pPr>
+        <w:shd w:val="clear" w:color="auto" w:fill="FFFFFF"/>
+        <w:spacing w:after="0" w:line="240" w:lineRule="auto"/>
+        <w:textAlignment w:val="baseline"/>
+        <w:rPr>
+          <w:rFonts w:ascii="Nunito" w:eastAsia="Times New Roman" w:hAnsi="Nunito" w:cs="Times New Roman"/>
+          <w:color w:val="273239"/>
+          <w:spacing w:val="2"/>
+          <w:kern w:val="0"/>
+          <w:sz w:val="28"/>
+          <w:szCs w:val="28"/>
+          <w:lang w:eastAsia="en-IN"/>
+          <w14:ligatures w14:val="none"/>
+        </w:rPr>
+      </w:pPr>
+      <w:r>
+        <w:rPr>
+          <w:rFonts w:ascii="Nunito" w:eastAsia="Times New Roman" w:hAnsi="Nunito" w:cs="Times New Roman"/>
+          <w:color w:val="273239"/>
+          <w:spacing w:val="2"/>
+          <w:kern w:val="0"/>
+          <w:sz w:val="28"/>
+          <w:szCs w:val="28"/>
+          <w:lang w:eastAsia="en-IN"/>
+          <w14:ligatures w14:val="none"/>
+        </w:rPr>
+        <w:t>        try:</w:t>
+      </w:r>
+    </w:p>
+    <w:p>
+      <w:pPr>
+        <w:shd w:val="clear" w:color="auto" w:fill="FFFFFF"/>
+        <w:spacing w:after="0" w:line="240" w:lineRule="auto"/>
+        <w:textAlignment w:val="baseline"/>
+        <w:rPr>
+          <w:rFonts w:ascii="Nunito" w:eastAsia="Times New Roman" w:hAnsi="Nunito" w:cs="Times New Roman"/>
+          <w:color w:val="273239"/>
+          <w:spacing w:val="2"/>
+          <w:kern w:val="0"/>
+          <w:sz w:val="28"/>
+          <w:szCs w:val="28"/>
+          <w:lang w:eastAsia="en-IN"/>
+          <w14:ligatures w14:val="none"/>
+        </w:rPr>
+      </w:pPr>
+      <w:r>
+        <w:rPr>
+          <w:rFonts w:ascii="Nunito" w:eastAsia="Times New Roman" w:hAnsi="Nunito" w:cs="Times New Roman"/>
+          <w:color w:val="273239"/>
+          <w:spacing w:val="2"/>
+          <w:kern w:val="0"/>
+          <w:sz w:val="28"/>
+          <w:szCs w:val="28"/>
+          <w:lang w:eastAsia="en-IN"/>
+          <w14:ligatures w14:val="none"/>
+        </w:rPr>
+        <w:t xml:space="preserve">            result </w:t>
+      </w:r>
+      <w:proofErr w:type="gramStart"/>
+      <w:r>
+        <w:rPr>
+          <w:rFonts w:ascii="Nunito" w:eastAsia="Times New Roman" w:hAnsi="Nunito" w:cs="Times New Roman"/>
+          <w:color w:val="273239"/>
+          <w:spacing w:val="2"/>
+          <w:kern w:val="0"/>
+          <w:sz w:val="28"/>
+          <w:szCs w:val="28"/>
+          <w:lang w:eastAsia="en-IN"/>
+          <w14:ligatures w14:val="none"/>
+        </w:rPr>
+        <w:t>=  list</w:t>
+      </w:r>
+      <w:proofErr w:type="gramEnd"/>
+      <w:r>
+        <w:rPr>
+          <w:rFonts w:ascii="Nunito" w:eastAsia="Times New Roman" w:hAnsi="Nunito" w:cs="Times New Roman"/>
+          <w:color w:val="273239"/>
+          <w:spacing w:val="2"/>
+          <w:kern w:val="0"/>
+          <w:sz w:val="28"/>
+          <w:szCs w:val="28"/>
+          <w:lang w:eastAsia="en-IN"/>
+          <w14:ligatures w14:val="none"/>
+        </w:rPr>
+        <w:t>(</w:t>
+      </w:r>
+      <w:proofErr w:type="gramStart"/>
+      <w:r>
+        <w:rPr>
+          <w:rFonts w:ascii="Nunito" w:eastAsia="Times New Roman" w:hAnsi="Nunito" w:cs="Times New Roman"/>
+          <w:color w:val="273239"/>
+          <w:spacing w:val="2"/>
+          <w:kern w:val="0"/>
+          <w:sz w:val="28"/>
+          <w:szCs w:val="28"/>
+          <w:lang w:eastAsia="en-IN"/>
+          <w14:ligatures w14:val="none"/>
+        </w:rPr>
+        <w:t>filter(</w:t>
+      </w:r>
+      <w:proofErr w:type="gramEnd"/>
+      <w:r>
+        <w:rPr>
+          <w:rFonts w:ascii="Nunito" w:eastAsia="Times New Roman" w:hAnsi="Nunito" w:cs="Times New Roman"/>
+          <w:color w:val="273239"/>
+          <w:spacing w:val="2"/>
+          <w:kern w:val="0"/>
+          <w:sz w:val="28"/>
+          <w:szCs w:val="28"/>
+          <w:lang w:eastAsia="en-IN"/>
+          <w14:ligatures w14:val="none"/>
+        </w:rPr>
+        <w:t>lambda emp: emp.id==</w:t>
+      </w:r>
+      <w:proofErr w:type="spellStart"/>
+      <w:r>
+        <w:rPr>
+          <w:rFonts w:ascii="Nunito" w:eastAsia="Times New Roman" w:hAnsi="Nunito" w:cs="Times New Roman"/>
+          <w:color w:val="273239"/>
+          <w:spacing w:val="2"/>
+          <w:kern w:val="0"/>
+          <w:sz w:val="28"/>
+          <w:szCs w:val="28"/>
+          <w:lang w:eastAsia="en-IN"/>
+          <w14:ligatures w14:val="none"/>
+        </w:rPr>
+        <w:t>employee_</w:t>
+      </w:r>
+      <w:proofErr w:type="gramStart"/>
+      <w:r>
+        <w:rPr>
+          <w:rFonts w:ascii="Nunito" w:eastAsia="Times New Roman" w:hAnsi="Nunito" w:cs="Times New Roman"/>
+          <w:color w:val="273239"/>
+          <w:spacing w:val="2"/>
+          <w:kern w:val="0"/>
+          <w:sz w:val="28"/>
+          <w:szCs w:val="28"/>
+          <w:lang w:eastAsia="en-IN"/>
+          <w14:ligatures w14:val="none"/>
+        </w:rPr>
+        <w:t>id</w:t>
+      </w:r>
+      <w:proofErr w:type="spellEnd"/>
+      <w:r>
+        <w:rPr>
+          <w:rFonts w:ascii="Nunito" w:eastAsia="Times New Roman" w:hAnsi="Nunito" w:cs="Times New Roman"/>
+          <w:color w:val="273239"/>
+          <w:spacing w:val="2"/>
+          <w:kern w:val="0"/>
+          <w:sz w:val="28"/>
+          <w:szCs w:val="28"/>
+          <w:lang w:eastAsia="en-IN"/>
+          <w14:ligatures w14:val="none"/>
+        </w:rPr>
+        <w:t xml:space="preserve"> ,</w:t>
+      </w:r>
+      <w:proofErr w:type="spellStart"/>
+      <w:proofErr w:type="gramEnd"/>
+      <w:r>
+        <w:rPr>
+          <w:rFonts w:ascii="Nunito" w:eastAsia="Times New Roman" w:hAnsi="Nunito" w:cs="Times New Roman"/>
+          <w:color w:val="273239"/>
+          <w:spacing w:val="2"/>
+          <w:kern w:val="0"/>
+          <w:sz w:val="28"/>
+          <w:szCs w:val="28"/>
+          <w:lang w:eastAsia="en-IN"/>
+          <w14:ligatures w14:val="none"/>
+        </w:rPr>
+        <w:t>self.employeesDataUploader.get_</w:t>
+      </w:r>
+      <w:proofErr w:type="gramStart"/>
+      <w:r>
+        <w:rPr>
+          <w:rFonts w:ascii="Nunito" w:eastAsia="Times New Roman" w:hAnsi="Nunito" w:cs="Times New Roman"/>
+          <w:color w:val="273239"/>
+          <w:spacing w:val="2"/>
+          <w:kern w:val="0"/>
+          <w:sz w:val="28"/>
+          <w:szCs w:val="28"/>
+          <w:lang w:eastAsia="en-IN"/>
+          <w14:ligatures w14:val="none"/>
+        </w:rPr>
+        <w:t>employees</w:t>
+      </w:r>
+      <w:proofErr w:type="spellEnd"/>
+      <w:r>
+        <w:rPr>
+          <w:rFonts w:ascii="Nunito" w:eastAsia="Times New Roman" w:hAnsi="Nunito" w:cs="Times New Roman"/>
+          <w:color w:val="273239"/>
+          <w:spacing w:val="2"/>
+          <w:kern w:val="0"/>
+          <w:sz w:val="28"/>
+          <w:szCs w:val="28"/>
+          <w:lang w:eastAsia="en-IN"/>
+          <w14:ligatures w14:val="none"/>
+        </w:rPr>
+        <w:t>(</w:t>
+      </w:r>
+      <w:proofErr w:type="gramEnd"/>
+      <w:r>
+        <w:rPr>
+          <w:rFonts w:ascii="Nunito" w:eastAsia="Times New Roman" w:hAnsi="Nunito" w:cs="Times New Roman"/>
+          <w:color w:val="273239"/>
+          <w:spacing w:val="2"/>
+          <w:kern w:val="0"/>
+          <w:sz w:val="28"/>
+          <w:szCs w:val="28"/>
+          <w:lang w:eastAsia="en-IN"/>
+          <w14:ligatures w14:val="none"/>
+        </w:rPr>
+        <w:t>)))</w:t>
+      </w:r>
+    </w:p>
+    <w:p>
+      <w:pPr>
+        <w:shd w:val="clear" w:color="auto" w:fill="FFFFFF"/>
+        <w:spacing w:after="0" w:line="240" w:lineRule="auto"/>
+        <w:textAlignment w:val="baseline"/>
+        <w:rPr>
+          <w:rFonts w:ascii="Nunito" w:eastAsia="Times New Roman" w:hAnsi="Nunito" w:cs="Times New Roman"/>
+          <w:color w:val="273239"/>
+          <w:spacing w:val="2"/>
+          <w:kern w:val="0"/>
+          <w:sz w:val="28"/>
+          <w:szCs w:val="28"/>
+          <w:lang w:eastAsia="en-IN"/>
+          <w14:ligatures w14:val="none"/>
+        </w:rPr>
+      </w:pPr>
+      <w:r>
+        <w:rPr>
+          <w:rFonts w:ascii="Nunito" w:eastAsia="Times New Roman" w:hAnsi="Nunito" w:cs="Times New Roman"/>
+          <w:color w:val="273239"/>
+          <w:spacing w:val="2"/>
+          <w:kern w:val="0"/>
+          <w:sz w:val="28"/>
+          <w:szCs w:val="28"/>
+          <w:lang w:eastAsia="en-IN"/>
+          <w14:ligatures w14:val="none"/>
+        </w:rPr>
+        <w:t>            if result:</w:t>
+      </w:r>
+    </w:p>
+    <w:p>
+      <w:pPr>
+        <w:shd w:val="clear" w:color="auto" w:fill="FFFFFF"/>
+        <w:spacing w:after="0" w:line="240" w:lineRule="auto"/>
+        <w:textAlignment w:val="baseline"/>
+        <w:rPr>
+          <w:rFonts w:ascii="Nunito" w:eastAsia="Times New Roman" w:hAnsi="Nunito" w:cs="Times New Roman"/>
+          <w:color w:val="273239"/>
+          <w:spacing w:val="2"/>
+          <w:kern w:val="0"/>
+          <w:sz w:val="28"/>
+          <w:szCs w:val="28"/>
+          <w:lang w:eastAsia="en-IN"/>
+          <w14:ligatures w14:val="none"/>
+        </w:rPr>
+      </w:pPr>
+      <w:r>
+        <w:rPr>
+          <w:rFonts w:ascii="Nunito" w:eastAsia="Times New Roman" w:hAnsi="Nunito" w:cs="Times New Roman"/>
+          <w:color w:val="273239"/>
+          <w:spacing w:val="2"/>
+          <w:kern w:val="0"/>
+          <w:sz w:val="28"/>
+          <w:szCs w:val="28"/>
+          <w:lang w:eastAsia="en-IN"/>
+          <w14:ligatures w14:val="none"/>
+        </w:rPr>
+        <w:t xml:space="preserve">                result = </w:t>
+      </w:r>
+      <w:proofErr w:type="gramStart"/>
+      <w:r>
+        <w:rPr>
+          <w:rFonts w:ascii="Nunito" w:eastAsia="Times New Roman" w:hAnsi="Nunito" w:cs="Times New Roman"/>
+          <w:color w:val="273239"/>
+          <w:spacing w:val="2"/>
+          <w:kern w:val="0"/>
+          <w:sz w:val="28"/>
+          <w:szCs w:val="28"/>
+          <w:lang w:eastAsia="en-IN"/>
+          <w14:ligatures w14:val="none"/>
+        </w:rPr>
+        <w:t>result[</w:t>
+      </w:r>
+      <w:proofErr w:type="gramEnd"/>
+      <w:r>
+        <w:rPr>
+          <w:rFonts w:ascii="Nunito" w:eastAsia="Times New Roman" w:hAnsi="Nunito" w:cs="Times New Roman"/>
+          <w:color w:val="273239"/>
+          <w:spacing w:val="2"/>
+          <w:kern w:val="0"/>
+          <w:sz w:val="28"/>
+          <w:szCs w:val="28"/>
+          <w:lang w:eastAsia="en-IN"/>
+          <w14:ligatures w14:val="none"/>
+        </w:rPr>
+        <w:t>0]</w:t>
+      </w:r>
+    </w:p>
+    <w:p>
+      <w:pPr>
+        <w:shd w:val="clear" w:color="auto" w:fill="FFFFFF"/>
+        <w:spacing w:after="0" w:line="240" w:lineRule="auto"/>
+        <w:textAlignment w:val="baseline"/>
+        <w:rPr>
+          <w:rFonts w:ascii="Nunito" w:eastAsia="Times New Roman" w:hAnsi="Nunito" w:cs="Times New Roman"/>
+          <w:color w:val="273239"/>
+          <w:spacing w:val="2"/>
+          <w:kern w:val="0"/>
+          <w:sz w:val="28"/>
+          <w:szCs w:val="28"/>
+          <w:lang w:eastAsia="en-IN"/>
+          <w14:ligatures w14:val="none"/>
+        </w:rPr>
+      </w:pPr>
+      <w:r>
+        <w:rPr>
+          <w:rFonts w:ascii="Nunito" w:eastAsia="Times New Roman" w:hAnsi="Nunito" w:cs="Times New Roman"/>
+          <w:color w:val="273239"/>
+          <w:spacing w:val="2"/>
+          <w:kern w:val="0"/>
+          <w:sz w:val="28"/>
+          <w:szCs w:val="28"/>
+          <w:lang w:eastAsia="en-IN"/>
+          <w14:ligatures w14:val="none"/>
+        </w:rPr>
+        <w:t xml:space="preserve">            </w:t>
+      </w:r>
+      <w:proofErr w:type="gramStart"/>
+      <w:r>
+        <w:rPr>
+          <w:rFonts w:ascii="Nunito" w:eastAsia="Times New Roman" w:hAnsi="Nunito" w:cs="Times New Roman"/>
+          <w:color w:val="273239"/>
+          <w:spacing w:val="2"/>
+          <w:kern w:val="0"/>
+          <w:sz w:val="28"/>
+          <w:szCs w:val="28"/>
+          <w:lang w:eastAsia="en-IN"/>
+          <w14:ligatures w14:val="none"/>
+        </w:rPr>
+        <w:t>print(</w:t>
+      </w:r>
+      <w:proofErr w:type="spellStart"/>
+      <w:proofErr w:type="gramEnd"/>
+      <w:r>
+        <w:rPr>
+          <w:rFonts w:ascii="Nunito" w:eastAsia="Times New Roman" w:hAnsi="Nunito" w:cs="Times New Roman"/>
+          <w:color w:val="273239"/>
+          <w:spacing w:val="2"/>
+          <w:kern w:val="0"/>
+          <w:sz w:val="28"/>
+          <w:szCs w:val="28"/>
+          <w:lang w:eastAsia="en-IN"/>
+          <w14:ligatures w14:val="none"/>
+        </w:rPr>
+        <w:t>f"Employee</w:t>
+      </w:r>
+      <w:proofErr w:type="spellEnd"/>
+      <w:r>
+        <w:rPr>
+          <w:rFonts w:ascii="Nunito" w:eastAsia="Times New Roman" w:hAnsi="Nunito" w:cs="Times New Roman"/>
+          <w:color w:val="273239"/>
+          <w:spacing w:val="2"/>
+          <w:kern w:val="0"/>
+          <w:sz w:val="28"/>
+          <w:szCs w:val="28"/>
+          <w:lang w:eastAsia="en-IN"/>
+          <w14:ligatures w14:val="none"/>
+        </w:rPr>
+        <w:t xml:space="preserve"> with ID {</w:t>
+      </w:r>
+      <w:proofErr w:type="spellStart"/>
+      <w:r>
+        <w:rPr>
+          <w:rFonts w:ascii="Nunito" w:eastAsia="Times New Roman" w:hAnsi="Nunito" w:cs="Times New Roman"/>
+          <w:color w:val="273239"/>
+          <w:spacing w:val="2"/>
+          <w:kern w:val="0"/>
+          <w:sz w:val="28"/>
+          <w:szCs w:val="28"/>
+          <w:lang w:eastAsia="en-IN"/>
+          <w14:ligatures w14:val="none"/>
+        </w:rPr>
+        <w:t>employee_id</w:t>
+      </w:r>
+      <w:proofErr w:type="spellEnd"/>
+      <w:r>
+        <w:rPr>
+          <w:rFonts w:ascii="Nunito" w:eastAsia="Times New Roman" w:hAnsi="Nunito" w:cs="Times New Roman"/>
+          <w:color w:val="273239"/>
+          <w:spacing w:val="2"/>
+          <w:kern w:val="0"/>
+          <w:sz w:val="28"/>
+          <w:szCs w:val="28"/>
+          <w:lang w:eastAsia="en-IN"/>
+          <w14:ligatures w14:val="none"/>
+        </w:rPr>
+        <w:t>}: {result}")</w:t>
+      </w:r>
+    </w:p>
+    <w:p>
+      <w:pPr>
+        <w:shd w:val="clear" w:color="auto" w:fill="FFFFFF"/>
+        <w:spacing w:after="0" w:line="240" w:lineRule="auto"/>
+        <w:textAlignment w:val="baseline"/>
+        <w:rPr>
+          <w:rFonts w:ascii="Nunito" w:eastAsia="Times New Roman" w:hAnsi="Nunito" w:cs="Times New Roman"/>
+          <w:color w:val="273239"/>
+          <w:spacing w:val="2"/>
+          <w:kern w:val="0"/>
+          <w:sz w:val="28"/>
+          <w:szCs w:val="28"/>
+          <w:lang w:eastAsia="en-IN"/>
+          <w14:ligatures w14:val="none"/>
+        </w:rPr>
+      </w:pPr>
+      <w:r>
+        <w:rPr>
+          <w:rFonts w:ascii="Nunito" w:eastAsia="Times New Roman" w:hAnsi="Nunito" w:cs="Times New Roman"/>
+          <w:color w:val="273239"/>
+          <w:spacing w:val="2"/>
+          <w:kern w:val="0"/>
+          <w:sz w:val="28"/>
+          <w:szCs w:val="28"/>
+          <w:lang w:eastAsia="en-IN"/>
+          <w14:ligatures w14:val="none"/>
+        </w:rPr>
+        <w:t>        except Exception as e:</w:t>
+      </w:r>
+    </w:p>
+    <w:p>
+      <w:pPr>
+        <w:shd w:val="clear" w:color="auto" w:fill="FFFFFF"/>
+        <w:spacing w:after="0" w:line="240" w:lineRule="auto"/>
+        <w:textAlignment w:val="baseline"/>
+        <w:rPr>
+          <w:rFonts w:ascii="Nunito" w:eastAsia="Times New Roman" w:hAnsi="Nunito" w:cs="Times New Roman"/>
+          <w:color w:val="273239"/>
+          <w:spacing w:val="2"/>
+          <w:kern w:val="0"/>
+          <w:sz w:val="28"/>
+          <w:szCs w:val="28"/>
+          <w:lang w:eastAsia="en-IN"/>
+          <w14:ligatures w14:val="none"/>
+        </w:rPr>
+      </w:pPr>
+      <w:r>
+        <w:rPr>
+          <w:rFonts w:ascii="Nunito" w:eastAsia="Times New Roman" w:hAnsi="Nunito" w:cs="Times New Roman"/>
+          <w:color w:val="273239"/>
+          <w:spacing w:val="2"/>
+          <w:kern w:val="0"/>
+          <w:sz w:val="28"/>
+          <w:szCs w:val="28"/>
+          <w:lang w:eastAsia="en-IN"/>
+          <w14:ligatures w14:val="none"/>
+        </w:rPr>
+        <w:t xml:space="preserve">            </w:t>
+      </w:r>
+      <w:proofErr w:type="gramStart"/>
+      <w:r>
+        <w:rPr>
+          <w:rFonts w:ascii="Nunito" w:eastAsia="Times New Roman" w:hAnsi="Nunito" w:cs="Times New Roman"/>
+          <w:color w:val="273239"/>
+          <w:spacing w:val="2"/>
+          <w:kern w:val="0"/>
+          <w:sz w:val="28"/>
+          <w:szCs w:val="28"/>
+          <w:lang w:eastAsia="en-IN"/>
+          <w14:ligatures w14:val="none"/>
+        </w:rPr>
+        <w:t>print(</w:t>
+      </w:r>
+      <w:proofErr w:type="spellStart"/>
+      <w:proofErr w:type="gramEnd"/>
+      <w:r>
+        <w:rPr>
+          <w:rFonts w:ascii="Nunito" w:eastAsia="Times New Roman" w:hAnsi="Nunito" w:cs="Times New Roman"/>
+          <w:color w:val="273239"/>
+          <w:spacing w:val="2"/>
+          <w:kern w:val="0"/>
+          <w:sz w:val="28"/>
+          <w:szCs w:val="28"/>
+          <w:lang w:eastAsia="en-IN"/>
+          <w14:ligatures w14:val="none"/>
+        </w:rPr>
+        <w:t>f"Error</w:t>
+      </w:r>
+      <w:proofErr w:type="spellEnd"/>
+      <w:r>
+        <w:rPr>
+          <w:rFonts w:ascii="Nunito" w:eastAsia="Times New Roman" w:hAnsi="Nunito" w:cs="Times New Roman"/>
+          <w:color w:val="273239"/>
+          <w:spacing w:val="2"/>
+          <w:kern w:val="0"/>
+          <w:sz w:val="28"/>
+          <w:szCs w:val="28"/>
+          <w:lang w:eastAsia="en-IN"/>
+          <w14:ligatures w14:val="none"/>
+        </w:rPr>
+        <w:t xml:space="preserve"> fetching employee with ID {</w:t>
+      </w:r>
+      <w:proofErr w:type="spellStart"/>
+      <w:r>
+        <w:rPr>
+          <w:rFonts w:ascii="Nunito" w:eastAsia="Times New Roman" w:hAnsi="Nunito" w:cs="Times New Roman"/>
+          <w:color w:val="273239"/>
+          <w:spacing w:val="2"/>
+          <w:kern w:val="0"/>
+          <w:sz w:val="28"/>
+          <w:szCs w:val="28"/>
+          <w:lang w:eastAsia="en-IN"/>
+          <w14:ligatures w14:val="none"/>
+        </w:rPr>
+        <w:t>employee_id</w:t>
+      </w:r>
+      <w:proofErr w:type="spellEnd"/>
+      <w:r>
+        <w:rPr>
+          <w:rFonts w:ascii="Nunito" w:eastAsia="Times New Roman" w:hAnsi="Nunito" w:cs="Times New Roman"/>
+          <w:color w:val="273239"/>
+          <w:spacing w:val="2"/>
+          <w:kern w:val="0"/>
+          <w:sz w:val="28"/>
+          <w:szCs w:val="28"/>
+          <w:lang w:eastAsia="en-IN"/>
+          <w14:ligatures w14:val="none"/>
+        </w:rPr>
+        <w:t>}: {e}")</w:t>
+      </w:r>
+    </w:p>
+    <w:p>
+      <w:pPr>
+        <w:shd w:val="clear" w:color="auto" w:fill="FFFFFF"/>
+        <w:spacing w:after="0" w:line="240" w:lineRule="auto"/>
+        <w:textAlignment w:val="baseline"/>
+        <w:rPr>
+          <w:rFonts w:ascii="Nunito" w:eastAsia="Times New Roman" w:hAnsi="Nunito" w:cs="Times New Roman"/>
+          <w:color w:val="273239"/>
+          <w:spacing w:val="2"/>
+          <w:kern w:val="0"/>
+          <w:sz w:val="28"/>
+          <w:szCs w:val="28"/>
+          <w:lang w:eastAsia="en-IN"/>
+          <w14:ligatures w14:val="none"/>
+        </w:rPr>
+      </w:pPr>
+      <w:r>
+        <w:rPr>
+          <w:rFonts w:ascii="Nunito" w:eastAsia="Times New Roman" w:hAnsi="Nunito" w:cs="Times New Roman"/>
+          <w:color w:val="273239"/>
+          <w:spacing w:val="2"/>
+          <w:kern w:val="0"/>
+          <w:sz w:val="28"/>
+          <w:szCs w:val="28"/>
+          <w:lang w:eastAsia="en-IN"/>
+          <w14:ligatures w14:val="none"/>
+        </w:rPr>
+        <w:t xml:space="preserve">            result = </w:t>
+      </w:r>
+      <w:proofErr w:type="gramStart"/>
+      <w:r>
+        <w:rPr>
+          <w:rFonts w:ascii="Nunito" w:eastAsia="Times New Roman" w:hAnsi="Nunito" w:cs="Times New Roman"/>
+          <w:color w:val="273239"/>
+          <w:spacing w:val="2"/>
+          <w:kern w:val="0"/>
+          <w:sz w:val="28"/>
+          <w:szCs w:val="28"/>
+          <w:lang w:eastAsia="en-IN"/>
+          <w14:ligatures w14:val="none"/>
+        </w:rPr>
+        <w:t>Employee(</w:t>
+      </w:r>
+      <w:proofErr w:type="gramEnd"/>
+      <w:r>
+        <w:rPr>
+          <w:rFonts w:ascii="Nunito" w:eastAsia="Times New Roman" w:hAnsi="Nunito" w:cs="Times New Roman"/>
+          <w:color w:val="273239"/>
+          <w:spacing w:val="2"/>
+          <w:kern w:val="0"/>
+          <w:sz w:val="28"/>
+          <w:szCs w:val="28"/>
+          <w:lang w:eastAsia="en-IN"/>
+          <w14:ligatures w14:val="none"/>
+        </w:rPr>
+        <w:t>)</w:t>
+      </w:r>
+    </w:p>
+    <w:p>
+      <w:pPr>
+        <w:shd w:val="clear" w:color="auto" w:fill="FFFFFF"/>
+        <w:spacing w:after="0" w:line="240" w:lineRule="auto"/>
+        <w:textAlignment w:val="baseline"/>
+        <w:rPr>
+          <w:rFonts w:ascii="Nunito" w:eastAsia="Times New Roman" w:hAnsi="Nunito" w:cs="Times New Roman"/>
+          <w:color w:val="273239"/>
+          <w:spacing w:val="2"/>
+          <w:kern w:val="0"/>
+          <w:sz w:val="28"/>
+          <w:szCs w:val="28"/>
+          <w:lang w:eastAsia="en-IN"/>
+          <w14:ligatures w14:val="none"/>
+        </w:rPr>
+      </w:pPr>
+      <w:r>
+        <w:rPr>
+          <w:rFonts w:ascii="Nunito" w:eastAsia="Times New Roman" w:hAnsi="Nunito" w:cs="Times New Roman"/>
+          <w:color w:val="273239"/>
+          <w:spacing w:val="2"/>
+          <w:kern w:val="0"/>
+          <w:sz w:val="28"/>
+          <w:szCs w:val="28"/>
+          <w:lang w:eastAsia="en-IN"/>
+          <w14:ligatures w14:val="none"/>
+        </w:rPr>
+        <w:t xml:space="preserve">            </w:t>
+      </w:r>
+    </w:p>
+    <w:p>
+      <w:pPr>
+        <w:shd w:val="clear" w:color="auto" w:fill="FFFFFF"/>
+        <w:spacing w:after="0" w:line="240" w:lineRule="auto"/>
+        <w:textAlignment w:val="baseline"/>
+        <w:rPr>
+          <w:rFonts w:ascii="Nunito" w:eastAsia="Times New Roman" w:hAnsi="Nunito" w:cs="Times New Roman"/>
+          <w:color w:val="273239"/>
+          <w:spacing w:val="2"/>
+          <w:kern w:val="0"/>
+          <w:sz w:val="28"/>
+          <w:szCs w:val="28"/>
+          <w:lang w:eastAsia="en-IN"/>
+          <w14:ligatures w14:val="none"/>
+        </w:rPr>
+      </w:pPr>
+      <w:r>
+        <w:rPr>
+          <w:rFonts w:ascii="Nunito" w:eastAsia="Times New Roman" w:hAnsi="Nunito" w:cs="Times New Roman"/>
+          <w:color w:val="273239"/>
+          <w:spacing w:val="2"/>
+          <w:kern w:val="0"/>
+          <w:sz w:val="28"/>
+          <w:szCs w:val="28"/>
+          <w:lang w:eastAsia="en-IN"/>
+          <w14:ligatures w14:val="none"/>
+        </w:rPr>
+        <w:t>        return result</w:t>
+      </w:r>
+    </w:p>
+    <w:p>
+      <w:pPr>
+        <w:shd w:val="clear" w:color="auto" w:fill="FFFFFF"/>
+        <w:spacing w:after="0" w:line="240" w:lineRule="auto"/>
+        <w:textAlignment w:val="baseline"/>
+        <w:rPr>
+          <w:rFonts w:ascii="Nunito" w:eastAsia="Times New Roman" w:hAnsi="Nunito" w:cs="Times New Roman"/>
+          <w:color w:val="273239"/>
+          <w:spacing w:val="2"/>
+          <w:kern w:val="0"/>
+          <w:sz w:val="28"/>
+          <w:szCs w:val="28"/>
+          <w:lang w:eastAsia="en-IN"/>
+          <w14:ligatures w14:val="none"/>
+        </w:rPr>
+      </w:pPr>
+    </w:p>
+    <w:p>
+      <w:pPr>
+        <w:shd w:val="clear" w:color="auto" w:fill="FFFFFF"/>
+        <w:spacing w:after="0" w:line="240" w:lineRule="auto"/>
+        <w:textAlignment w:val="baseline"/>
+        <w:rPr>
+          <w:rFonts w:ascii="Nunito" w:eastAsia="Times New Roman" w:hAnsi="Nunito" w:cs="Times New Roman"/>
+          <w:color w:val="273239"/>
+          <w:spacing w:val="2"/>
+          <w:kern w:val="0"/>
+          <w:sz w:val="28"/>
+          <w:szCs w:val="28"/>
+          <w:lang w:eastAsia="en-IN"/>
+          <w14:ligatures w14:val="none"/>
+        </w:rPr>
+      </w:pPr>
+      <w:r>
+        <w:rPr>
+          <w:rFonts w:ascii="Nunito" w:eastAsia="Times New Roman" w:hAnsi="Nunito" w:cs="Times New Roman"/>
+          <w:color w:val="273239"/>
+          <w:spacing w:val="2"/>
+          <w:kern w:val="0"/>
+          <w:sz w:val="28"/>
+          <w:szCs w:val="28"/>
+          <w:lang w:eastAsia="en-IN"/>
+          <w14:ligatures w14:val="none"/>
+        </w:rPr>
+        <w:t xml:space="preserve">    async def </w:t>
+      </w:r>
+      <w:proofErr w:type="spellStart"/>
+      <w:r>
+        <w:rPr>
+          <w:rFonts w:ascii="Nunito" w:eastAsia="Times New Roman" w:hAnsi="Nunito" w:cs="Times New Roman"/>
+          <w:color w:val="273239"/>
+          <w:spacing w:val="2"/>
+          <w:kern w:val="0"/>
+          <w:sz w:val="28"/>
+          <w:szCs w:val="28"/>
+          <w:lang w:eastAsia="en-IN"/>
+          <w14:ligatures w14:val="none"/>
+        </w:rPr>
+        <w:t>create_</w:t>
+      </w:r>
+      <w:proofErr w:type="gramStart"/>
+      <w:r>
+        <w:rPr>
+          <w:rFonts w:ascii="Nunito" w:eastAsia="Times New Roman" w:hAnsi="Nunito" w:cs="Times New Roman"/>
+          <w:color w:val="273239"/>
+          <w:spacing w:val="2"/>
+          <w:kern w:val="0"/>
+          <w:sz w:val="28"/>
+          <w:szCs w:val="28"/>
+          <w:lang w:eastAsia="en-IN"/>
+          <w14:ligatures w14:val="none"/>
+        </w:rPr>
+        <w:t>employee</w:t>
+      </w:r>
+      <w:proofErr w:type="spellEnd"/>
+      <w:r>
+        <w:rPr>
+          <w:rFonts w:ascii="Nunito" w:eastAsia="Times New Roman" w:hAnsi="Nunito" w:cs="Times New Roman"/>
+          <w:color w:val="273239"/>
+          <w:spacing w:val="2"/>
+          <w:kern w:val="0"/>
+          <w:sz w:val="28"/>
+          <w:szCs w:val="28"/>
+          <w:lang w:eastAsia="en-IN"/>
+          <w14:ligatures w14:val="none"/>
+        </w:rPr>
+        <w:t>(</w:t>
+      </w:r>
+      <w:proofErr w:type="gramEnd"/>
+      <w:r>
+        <w:rPr>
+          <w:rFonts w:ascii="Nunito" w:eastAsia="Times New Roman" w:hAnsi="Nunito" w:cs="Times New Roman"/>
+          <w:color w:val="273239"/>
+          <w:spacing w:val="2"/>
+          <w:kern w:val="0"/>
+          <w:sz w:val="28"/>
+          <w:szCs w:val="28"/>
+          <w:lang w:eastAsia="en-IN"/>
+          <w14:ligatures w14:val="none"/>
+        </w:rPr>
+        <w:t xml:space="preserve">self, </w:t>
+      </w:r>
+      <w:proofErr w:type="spellStart"/>
+      <w:r>
+        <w:rPr>
+          <w:rFonts w:ascii="Nunito" w:eastAsia="Times New Roman" w:hAnsi="Nunito" w:cs="Times New Roman"/>
+          <w:color w:val="273239"/>
+          <w:spacing w:val="2"/>
+          <w:kern w:val="0"/>
+          <w:sz w:val="28"/>
+          <w:szCs w:val="28"/>
+          <w:lang w:eastAsia="en-IN"/>
+          <w14:ligatures w14:val="none"/>
+        </w:rPr>
+        <w:t>employee_data</w:t>
+      </w:r>
+      <w:proofErr w:type="spellEnd"/>
+      <w:r>
+        <w:rPr>
+          <w:rFonts w:ascii="Nunito" w:eastAsia="Times New Roman" w:hAnsi="Nunito" w:cs="Times New Roman"/>
+          <w:color w:val="273239"/>
+          <w:spacing w:val="2"/>
+          <w:kern w:val="0"/>
+          <w:sz w:val="28"/>
+          <w:szCs w:val="28"/>
+          <w:lang w:eastAsia="en-IN"/>
+          <w14:ligatures w14:val="none"/>
+        </w:rPr>
+        <w:t>: Employee):</w:t>
+      </w:r>
+    </w:p>
+    <w:p>
+      <w:pPr>
+        <w:shd w:val="clear" w:color="auto" w:fill="FFFFFF"/>
+        <w:spacing w:after="0" w:line="240" w:lineRule="auto"/>
+        <w:textAlignment w:val="baseline"/>
+        <w:rPr>
+          <w:rFonts w:ascii="Nunito" w:eastAsia="Times New Roman" w:hAnsi="Nunito" w:cs="Times New Roman"/>
+          <w:color w:val="273239"/>
+          <w:spacing w:val="2"/>
+          <w:kern w:val="0"/>
+          <w:sz w:val="28"/>
+          <w:szCs w:val="28"/>
+          <w:lang w:eastAsia="en-IN"/>
+          <w14:ligatures w14:val="none"/>
+        </w:rPr>
+      </w:pPr>
+      <w:r>
+        <w:rPr>
+          <w:rFonts w:ascii="Nunito" w:eastAsia="Times New Roman" w:hAnsi="Nunito" w:cs="Times New Roman"/>
+          <w:color w:val="273239"/>
+          <w:spacing w:val="2"/>
+          <w:kern w:val="0"/>
+          <w:sz w:val="28"/>
+          <w:szCs w:val="28"/>
+          <w:lang w:eastAsia="en-IN"/>
+          <w14:ligatures w14:val="none"/>
+        </w:rPr>
+        <w:t xml:space="preserve">        employees = </w:t>
+      </w:r>
+      <w:proofErr w:type="spellStart"/>
+      <w:r>
+        <w:rPr>
+          <w:rFonts w:ascii="Nunito" w:eastAsia="Times New Roman" w:hAnsi="Nunito" w:cs="Times New Roman"/>
+          <w:color w:val="273239"/>
+          <w:spacing w:val="2"/>
+          <w:kern w:val="0"/>
+          <w:sz w:val="28"/>
+          <w:szCs w:val="28"/>
+          <w:lang w:eastAsia="en-IN"/>
+          <w14:ligatures w14:val="none"/>
+        </w:rPr>
+        <w:t>self.employeesDataUploader.get_</w:t>
+      </w:r>
+      <w:proofErr w:type="gramStart"/>
+      <w:r>
+        <w:rPr>
+          <w:rFonts w:ascii="Nunito" w:eastAsia="Times New Roman" w:hAnsi="Nunito" w:cs="Times New Roman"/>
+          <w:color w:val="273239"/>
+          <w:spacing w:val="2"/>
+          <w:kern w:val="0"/>
+          <w:sz w:val="28"/>
+          <w:szCs w:val="28"/>
+          <w:lang w:eastAsia="en-IN"/>
+          <w14:ligatures w14:val="none"/>
+        </w:rPr>
+        <w:t>employees</w:t>
+      </w:r>
+      <w:proofErr w:type="spellEnd"/>
+      <w:r>
+        <w:rPr>
+          <w:rFonts w:ascii="Nunito" w:eastAsia="Times New Roman" w:hAnsi="Nunito" w:cs="Times New Roman"/>
+          <w:color w:val="273239"/>
+          <w:spacing w:val="2"/>
+          <w:kern w:val="0"/>
+          <w:sz w:val="28"/>
+          <w:szCs w:val="28"/>
+          <w:lang w:eastAsia="en-IN"/>
+          <w14:ligatures w14:val="none"/>
+        </w:rPr>
+        <w:t>(</w:t>
+      </w:r>
+      <w:proofErr w:type="gramEnd"/>
+      <w:r>
+        <w:rPr>
+          <w:rFonts w:ascii="Nunito" w:eastAsia="Times New Roman" w:hAnsi="Nunito" w:cs="Times New Roman"/>
+          <w:color w:val="273239"/>
+          <w:spacing w:val="2"/>
+          <w:kern w:val="0"/>
+          <w:sz w:val="28"/>
+          <w:szCs w:val="28"/>
+          <w:lang w:eastAsia="en-IN"/>
+          <w14:ligatures w14:val="none"/>
+        </w:rPr>
+        <w:t>)</w:t>
+      </w:r>
+    </w:p>
+    <w:p>
+      <w:pPr>
+        <w:shd w:val="clear" w:color="auto" w:fill="FFFFFF"/>
+        <w:spacing w:after="0" w:line="240" w:lineRule="auto"/>
+        <w:textAlignment w:val="baseline"/>
+        <w:rPr>
+          <w:rFonts w:ascii="Nunito" w:eastAsia="Times New Roman" w:hAnsi="Nunito" w:cs="Times New Roman"/>
+          <w:color w:val="273239"/>
+          <w:spacing w:val="2"/>
+          <w:kern w:val="0"/>
+          <w:sz w:val="28"/>
+          <w:szCs w:val="28"/>
+          <w:lang w:eastAsia="en-IN"/>
+          <w14:ligatures w14:val="none"/>
+        </w:rPr>
+      </w:pPr>
+      <w:r>
+        <w:rPr>
+          <w:rFonts w:ascii="Nunito" w:eastAsia="Times New Roman" w:hAnsi="Nunito" w:cs="Times New Roman"/>
+          <w:color w:val="273239"/>
+          <w:spacing w:val="2"/>
+          <w:kern w:val="0"/>
+          <w:sz w:val="28"/>
+          <w:szCs w:val="28"/>
+          <w:lang w:eastAsia="en-IN"/>
+          <w14:ligatures w14:val="none"/>
+        </w:rPr>
+        <w:t xml:space="preserve">        </w:t>
+      </w:r>
+      <w:proofErr w:type="gramStart"/>
+      <w:r>
+        <w:rPr>
+          <w:rFonts w:ascii="Nunito" w:eastAsia="Times New Roman" w:hAnsi="Nunito" w:cs="Times New Roman"/>
+          <w:color w:val="273239"/>
+          <w:spacing w:val="2"/>
+          <w:kern w:val="0"/>
+          <w:sz w:val="28"/>
+          <w:szCs w:val="28"/>
+          <w:lang w:eastAsia="en-IN"/>
+          <w14:ligatures w14:val="none"/>
+        </w:rPr>
+        <w:t>print(</w:t>
+      </w:r>
+      <w:proofErr w:type="spellStart"/>
+      <w:proofErr w:type="gramEnd"/>
+      <w:r>
+        <w:rPr>
+          <w:rFonts w:ascii="Nunito" w:eastAsia="Times New Roman" w:hAnsi="Nunito" w:cs="Times New Roman"/>
+          <w:color w:val="273239"/>
+          <w:spacing w:val="2"/>
+          <w:kern w:val="0"/>
+          <w:sz w:val="28"/>
+          <w:szCs w:val="28"/>
+          <w:lang w:eastAsia="en-IN"/>
+          <w14:ligatures w14:val="none"/>
+        </w:rPr>
+        <w:t>f"Current</w:t>
+      </w:r>
+      <w:proofErr w:type="spellEnd"/>
+      <w:r>
+        <w:rPr>
+          <w:rFonts w:ascii="Nunito" w:eastAsia="Times New Roman" w:hAnsi="Nunito" w:cs="Times New Roman"/>
+          <w:color w:val="273239"/>
+          <w:spacing w:val="2"/>
+          <w:kern w:val="0"/>
+          <w:sz w:val="28"/>
+          <w:szCs w:val="28"/>
+          <w:lang w:eastAsia="en-IN"/>
+          <w14:ligatures w14:val="none"/>
+        </w:rPr>
+        <w:t xml:space="preserve"> employees: {employees}")</w:t>
+      </w:r>
+    </w:p>
+    <w:p>
+      <w:pPr>
+        <w:shd w:val="clear" w:color="auto" w:fill="FFFFFF"/>
+        <w:spacing w:after="0" w:line="240" w:lineRule="auto"/>
+        <w:textAlignment w:val="baseline"/>
+        <w:rPr>
+          <w:rFonts w:ascii="Nunito" w:eastAsia="Times New Roman" w:hAnsi="Nunito" w:cs="Times New Roman"/>
+          <w:color w:val="273239"/>
+          <w:spacing w:val="2"/>
+          <w:kern w:val="0"/>
+          <w:sz w:val="28"/>
+          <w:szCs w:val="28"/>
+          <w:lang w:eastAsia="en-IN"/>
+          <w14:ligatures w14:val="none"/>
+        </w:rPr>
+      </w:pPr>
+      <w:r>
+        <w:rPr>
+          <w:rFonts w:ascii="Nunito" w:eastAsia="Times New Roman" w:hAnsi="Nunito" w:cs="Times New Roman"/>
+          <w:color w:val="273239"/>
+          <w:spacing w:val="2"/>
+          <w:kern w:val="0"/>
+          <w:sz w:val="28"/>
+          <w:szCs w:val="28"/>
+          <w:lang w:eastAsia="en-IN"/>
+          <w14:ligatures w14:val="none"/>
+        </w:rPr>
+        <w:t xml:space="preserve">        </w:t>
+      </w:r>
+      <w:proofErr w:type="spellStart"/>
+      <w:proofErr w:type="gramStart"/>
+      <w:r>
+        <w:rPr>
+          <w:rFonts w:ascii="Nunito" w:eastAsia="Times New Roman" w:hAnsi="Nunito" w:cs="Times New Roman"/>
+          <w:color w:val="273239"/>
+          <w:spacing w:val="2"/>
+          <w:kern w:val="0"/>
+          <w:sz w:val="28"/>
+          <w:szCs w:val="28"/>
+          <w:lang w:eastAsia="en-IN"/>
+          <w14:ligatures w14:val="none"/>
+        </w:rPr>
+        <w:t>employees.append</w:t>
+      </w:r>
+      <w:proofErr w:type="spellEnd"/>
+      <w:proofErr w:type="gramEnd"/>
+      <w:r>
+        <w:rPr>
+          <w:rFonts w:ascii="Nunito" w:eastAsia="Times New Roman" w:hAnsi="Nunito" w:cs="Times New Roman"/>
+          <w:color w:val="273239"/>
+          <w:spacing w:val="2"/>
+          <w:kern w:val="0"/>
+          <w:sz w:val="28"/>
+          <w:szCs w:val="28"/>
+          <w:lang w:eastAsia="en-IN"/>
+          <w14:ligatures w14:val="none"/>
+        </w:rPr>
+        <w:t>(</w:t>
+      </w:r>
+      <w:proofErr w:type="spellStart"/>
+      <w:r>
+        <w:rPr>
+          <w:rFonts w:ascii="Nunito" w:eastAsia="Times New Roman" w:hAnsi="Nunito" w:cs="Times New Roman"/>
+          <w:color w:val="273239"/>
+          <w:spacing w:val="2"/>
+          <w:kern w:val="0"/>
+          <w:sz w:val="28"/>
+          <w:szCs w:val="28"/>
+          <w:lang w:eastAsia="en-IN"/>
+          <w14:ligatures w14:val="none"/>
+        </w:rPr>
+        <w:t>employee_data</w:t>
+      </w:r>
+      <w:proofErr w:type="spellEnd"/>
+      <w:r>
+        <w:rPr>
+          <w:rFonts w:ascii="Nunito" w:eastAsia="Times New Roman" w:hAnsi="Nunito" w:cs="Times New Roman"/>
+          <w:color w:val="273239"/>
+          <w:spacing w:val="2"/>
+          <w:kern w:val="0"/>
+          <w:sz w:val="28"/>
+          <w:szCs w:val="28"/>
+          <w:lang w:eastAsia="en-IN"/>
+          <w14:ligatures w14:val="none"/>
+        </w:rPr>
+        <w:t>)</w:t>
+      </w:r>
+    </w:p>
+    <w:p>
+      <w:pPr>
+        <w:shd w:val="clear" w:color="auto" w:fill="FFFFFF"/>
+        <w:spacing w:after="0" w:line="240" w:lineRule="auto"/>
+        <w:textAlignment w:val="baseline"/>
+        <w:rPr>
+          <w:rFonts w:ascii="Nunito" w:eastAsia="Times New Roman" w:hAnsi="Nunito" w:cs="Times New Roman"/>
+          <w:color w:val="273239"/>
+          <w:spacing w:val="2"/>
+          <w:kern w:val="0"/>
+          <w:sz w:val="28"/>
+          <w:szCs w:val="28"/>
+          <w:lang w:eastAsia="en-IN"/>
+          <w14:ligatures w14:val="none"/>
+        </w:rPr>
+      </w:pPr>
+      <w:r>
+        <w:rPr>
+          <w:rFonts w:ascii="Nunito" w:eastAsia="Times New Roman" w:hAnsi="Nunito" w:cs="Times New Roman"/>
+          <w:color w:val="273239"/>
+          <w:spacing w:val="2"/>
+          <w:kern w:val="0"/>
+          <w:sz w:val="28"/>
+          <w:szCs w:val="28"/>
+          <w:lang w:eastAsia="en-IN"/>
+          <w14:ligatures w14:val="none"/>
+        </w:rPr>
+        <w:t>        return {"status": "Employee created successfully"}</w:t>
+      </w:r>
+    </w:p>
+    <w:p>
+      <w:pPr>
+        <w:shd w:val="clear" w:color="auto" w:fill="FFFFFF"/>
+        <w:spacing w:after="0" w:line="240" w:lineRule="auto"/>
+        <w:textAlignment w:val="baseline"/>
+        <w:rPr>
+          <w:rFonts w:ascii="Nunito" w:eastAsia="Times New Roman" w:hAnsi="Nunito" w:cs="Times New Roman"/>
+          <w:color w:val="273239"/>
+          <w:spacing w:val="2"/>
+          <w:kern w:val="0"/>
+          <w:sz w:val="28"/>
+          <w:szCs w:val="28"/>
+          <w:lang w:eastAsia="en-IN"/>
+          <w14:ligatures w14:val="none"/>
+        </w:rPr>
+      </w:pPr>
+      <w:r>
+        <w:rPr>
+          <w:rFonts w:ascii="Nunito" w:eastAsia="Times New Roman" w:hAnsi="Nunito" w:cs="Times New Roman"/>
+          <w:color w:val="273239"/>
+          <w:spacing w:val="2"/>
+          <w:kern w:val="0"/>
+          <w:sz w:val="28"/>
+          <w:szCs w:val="28"/>
+          <w:lang w:eastAsia="en-IN"/>
+          <w14:ligatures w14:val="none"/>
+        </w:rPr>
+        <w:t xml:space="preserve">    </w:t>
+      </w:r>
+    </w:p>
+    <w:p>
+      <w:pPr>
+        <w:shd w:val="clear" w:color="auto" w:fill="FFFFFF"/>
+        <w:spacing w:after="0" w:line="240" w:lineRule="auto"/>
+        <w:textAlignment w:val="baseline"/>
+        <w:rPr>
+          <w:rFonts w:ascii="Nunito" w:eastAsia="Times New Roman" w:hAnsi="Nunito" w:cs="Times New Roman"/>
+          <w:color w:val="273239"/>
+          <w:spacing w:val="2"/>
+          <w:kern w:val="0"/>
+          <w:sz w:val="28"/>
+          <w:szCs w:val="28"/>
+          <w:lang w:eastAsia="en-IN"/>
+          <w14:ligatures w14:val="none"/>
+        </w:rPr>
+      </w:pPr>
+      <w:r>
+        <w:rPr>
+          <w:rFonts w:ascii="Nunito" w:eastAsia="Times New Roman" w:hAnsi="Nunito" w:cs="Times New Roman"/>
+          <w:color w:val="273239"/>
+          <w:spacing w:val="2"/>
+          <w:kern w:val="0"/>
+          <w:sz w:val="28"/>
+          <w:szCs w:val="28"/>
+          <w:lang w:eastAsia="en-IN"/>
+          <w14:ligatures w14:val="none"/>
+        </w:rPr>
+        <w:t xml:space="preserve">    async def </w:t>
+      </w:r>
+      <w:proofErr w:type="spellStart"/>
+      <w:r>
+        <w:rPr>
+          <w:rFonts w:ascii="Nunito" w:eastAsia="Times New Roman" w:hAnsi="Nunito" w:cs="Times New Roman"/>
+          <w:color w:val="273239"/>
+          <w:spacing w:val="2"/>
+          <w:kern w:val="0"/>
+          <w:sz w:val="28"/>
+          <w:szCs w:val="28"/>
+          <w:lang w:eastAsia="en-IN"/>
+          <w14:ligatures w14:val="none"/>
+        </w:rPr>
+        <w:t>update_</w:t>
+      </w:r>
+      <w:proofErr w:type="gramStart"/>
+      <w:r>
+        <w:rPr>
+          <w:rFonts w:ascii="Nunito" w:eastAsia="Times New Roman" w:hAnsi="Nunito" w:cs="Times New Roman"/>
+          <w:color w:val="273239"/>
+          <w:spacing w:val="2"/>
+          <w:kern w:val="0"/>
+          <w:sz w:val="28"/>
+          <w:szCs w:val="28"/>
+          <w:lang w:eastAsia="en-IN"/>
+          <w14:ligatures w14:val="none"/>
+        </w:rPr>
+        <w:t>employee</w:t>
+      </w:r>
+      <w:proofErr w:type="spellEnd"/>
+      <w:r>
+        <w:rPr>
+          <w:rFonts w:ascii="Nunito" w:eastAsia="Times New Roman" w:hAnsi="Nunito" w:cs="Times New Roman"/>
+          <w:color w:val="273239"/>
+          <w:spacing w:val="2"/>
+          <w:kern w:val="0"/>
+          <w:sz w:val="28"/>
+          <w:szCs w:val="28"/>
+          <w:lang w:eastAsia="en-IN"/>
+          <w14:ligatures w14:val="none"/>
+        </w:rPr>
+        <w:t>(</w:t>
+      </w:r>
+      <w:proofErr w:type="gramEnd"/>
+      <w:r>
+        <w:rPr>
+          <w:rFonts w:ascii="Nunito" w:eastAsia="Times New Roman" w:hAnsi="Nunito" w:cs="Times New Roman"/>
+          <w:color w:val="273239"/>
+          <w:spacing w:val="2"/>
+          <w:kern w:val="0"/>
+          <w:sz w:val="28"/>
+          <w:szCs w:val="28"/>
+          <w:lang w:eastAsia="en-IN"/>
+          <w14:ligatures w14:val="none"/>
+        </w:rPr>
+        <w:t xml:space="preserve">self, </w:t>
+      </w:r>
+      <w:proofErr w:type="spellStart"/>
+      <w:r>
+        <w:rPr>
+          <w:rFonts w:ascii="Nunito" w:eastAsia="Times New Roman" w:hAnsi="Nunito" w:cs="Times New Roman"/>
+          <w:color w:val="273239"/>
+          <w:spacing w:val="2"/>
+          <w:kern w:val="0"/>
+          <w:sz w:val="28"/>
+          <w:szCs w:val="28"/>
+          <w:lang w:eastAsia="en-IN"/>
+          <w14:ligatures w14:val="none"/>
+        </w:rPr>
+        <w:t>employee_id</w:t>
+      </w:r>
+      <w:proofErr w:type="spellEnd"/>
+      <w:r>
+        <w:rPr>
+          <w:rFonts w:ascii="Nunito" w:eastAsia="Times New Roman" w:hAnsi="Nunito" w:cs="Times New Roman"/>
+          <w:color w:val="273239"/>
+          <w:spacing w:val="2"/>
+          <w:kern w:val="0"/>
+          <w:sz w:val="28"/>
+          <w:szCs w:val="28"/>
+          <w:lang w:eastAsia="en-IN"/>
+          <w14:ligatures w14:val="none"/>
+        </w:rPr>
+        <w:t xml:space="preserve">: int, </w:t>
+      </w:r>
+      <w:proofErr w:type="spellStart"/>
+      <w:r>
+        <w:rPr>
+          <w:rFonts w:ascii="Nunito" w:eastAsia="Times New Roman" w:hAnsi="Nunito" w:cs="Times New Roman"/>
+          <w:color w:val="273239"/>
+          <w:spacing w:val="2"/>
+          <w:kern w:val="0"/>
+          <w:sz w:val="28"/>
+          <w:szCs w:val="28"/>
+          <w:lang w:eastAsia="en-IN"/>
+          <w14:ligatures w14:val="none"/>
+        </w:rPr>
+        <w:t>employee_data</w:t>
+      </w:r>
+      <w:proofErr w:type="spellEnd"/>
+      <w:r>
+        <w:rPr>
+          <w:rFonts w:ascii="Nunito" w:eastAsia="Times New Roman" w:hAnsi="Nunito" w:cs="Times New Roman"/>
+          <w:color w:val="273239"/>
+          <w:spacing w:val="2"/>
+          <w:kern w:val="0"/>
+          <w:sz w:val="28"/>
+          <w:szCs w:val="28"/>
+          <w:lang w:eastAsia="en-IN"/>
+          <w14:ligatures w14:val="none"/>
+        </w:rPr>
+        <w:t>: Employee):</w:t>
+      </w:r>
+    </w:p>
+    <w:p>
+      <w:pPr>
+        <w:shd w:val="clear" w:color="auto" w:fill="FFFFFF"/>
+        <w:spacing w:after="0" w:line="240" w:lineRule="auto"/>
+        <w:textAlignment w:val="baseline"/>
+        <w:rPr>
+          <w:rFonts w:ascii="Nunito" w:eastAsia="Times New Roman" w:hAnsi="Nunito" w:cs="Times New Roman"/>
+          <w:color w:val="273239"/>
+          <w:spacing w:val="2"/>
+          <w:kern w:val="0"/>
+          <w:sz w:val="28"/>
+          <w:szCs w:val="28"/>
+          <w:lang w:eastAsia="en-IN"/>
+          <w14:ligatures w14:val="none"/>
+        </w:rPr>
+      </w:pPr>
+      <w:r>
+        <w:rPr>
+          <w:rFonts w:ascii="Nunito" w:eastAsia="Times New Roman" w:hAnsi="Nunito" w:cs="Times New Roman"/>
+          <w:color w:val="273239"/>
+          <w:spacing w:val="2"/>
+          <w:kern w:val="0"/>
+          <w:sz w:val="28"/>
+          <w:szCs w:val="28"/>
+          <w:lang w:eastAsia="en-IN"/>
+          <w14:ligatures w14:val="none"/>
+        </w:rPr>
+        <w:t>        for index, emp in enumerate(</w:t>
+      </w:r>
+      <w:proofErr w:type="spellStart"/>
+      <w:r>
+        <w:rPr>
+          <w:rFonts w:ascii="Nunito" w:eastAsia="Times New Roman" w:hAnsi="Nunito" w:cs="Times New Roman"/>
+          <w:color w:val="273239"/>
+          <w:spacing w:val="2"/>
+          <w:kern w:val="0"/>
+          <w:sz w:val="28"/>
+          <w:szCs w:val="28"/>
+          <w:lang w:eastAsia="en-IN"/>
+          <w14:ligatures w14:val="none"/>
+        </w:rPr>
+        <w:t>self.employeesDataUploader.get_</w:t>
+      </w:r>
+      <w:proofErr w:type="gramStart"/>
+      <w:r>
+        <w:rPr>
+          <w:rFonts w:ascii="Nunito" w:eastAsia="Times New Roman" w:hAnsi="Nunito" w:cs="Times New Roman"/>
+          <w:color w:val="273239"/>
+          <w:spacing w:val="2"/>
+          <w:kern w:val="0"/>
+          <w:sz w:val="28"/>
+          <w:szCs w:val="28"/>
+          <w:lang w:eastAsia="en-IN"/>
+          <w14:ligatures w14:val="none"/>
+        </w:rPr>
+        <w:t>employees</w:t>
+      </w:r>
+      <w:proofErr w:type="spellEnd"/>
+      <w:r>
+        <w:rPr>
+          <w:rFonts w:ascii="Nunito" w:eastAsia="Times New Roman" w:hAnsi="Nunito" w:cs="Times New Roman"/>
+          <w:color w:val="273239"/>
+          <w:spacing w:val="2"/>
+          <w:kern w:val="0"/>
+          <w:sz w:val="28"/>
+          <w:szCs w:val="28"/>
+          <w:lang w:eastAsia="en-IN"/>
+          <w14:ligatures w14:val="none"/>
+        </w:rPr>
+        <w:t>(</w:t>
+      </w:r>
+      <w:proofErr w:type="gramEnd"/>
+      <w:r>
+        <w:rPr>
+          <w:rFonts w:ascii="Nunito" w:eastAsia="Times New Roman" w:hAnsi="Nunito" w:cs="Times New Roman"/>
+          <w:color w:val="273239"/>
+          <w:spacing w:val="2"/>
+          <w:kern w:val="0"/>
+          <w:sz w:val="28"/>
+          <w:szCs w:val="28"/>
+          <w:lang w:eastAsia="en-IN"/>
+          <w14:ligatures w14:val="none"/>
+        </w:rPr>
+        <w:t>)):</w:t>
+      </w:r>
+    </w:p>
+    <w:p>
+      <w:pPr>
+        <w:shd w:val="clear" w:color="auto" w:fill="FFFFFF"/>
+        <w:spacing w:after="0" w:line="240" w:lineRule="auto"/>
+        <w:textAlignment w:val="baseline"/>
+        <w:rPr>
+          <w:rFonts w:ascii="Nunito" w:eastAsia="Times New Roman" w:hAnsi="Nunito" w:cs="Times New Roman"/>
+          <w:color w:val="273239"/>
+          <w:spacing w:val="2"/>
+          <w:kern w:val="0"/>
+          <w:sz w:val="28"/>
+          <w:szCs w:val="28"/>
+          <w:lang w:eastAsia="en-IN"/>
+          <w14:ligatures w14:val="none"/>
+        </w:rPr>
+      </w:pPr>
+      <w:r>
+        <w:rPr>
+          <w:rFonts w:ascii="Nunito" w:eastAsia="Times New Roman" w:hAnsi="Nunito" w:cs="Times New Roman"/>
+          <w:color w:val="273239"/>
+          <w:spacing w:val="2"/>
+          <w:kern w:val="0"/>
+          <w:sz w:val="28"/>
+          <w:szCs w:val="28"/>
+          <w:lang w:eastAsia="en-IN"/>
+          <w14:ligatures w14:val="none"/>
+        </w:rPr>
+        <w:t xml:space="preserve">            if emp.id == </w:t>
+      </w:r>
+      <w:proofErr w:type="spellStart"/>
+      <w:r>
+        <w:rPr>
+          <w:rFonts w:ascii="Nunito" w:eastAsia="Times New Roman" w:hAnsi="Nunito" w:cs="Times New Roman"/>
+          <w:color w:val="273239"/>
+          <w:spacing w:val="2"/>
+          <w:kern w:val="0"/>
+          <w:sz w:val="28"/>
+          <w:szCs w:val="28"/>
+          <w:lang w:eastAsia="en-IN"/>
+          <w14:ligatures w14:val="none"/>
+        </w:rPr>
+        <w:t>employee_id</w:t>
+      </w:r>
+      <w:proofErr w:type="spellEnd"/>
+      <w:r>
+        <w:rPr>
+          <w:rFonts w:ascii="Nunito" w:eastAsia="Times New Roman" w:hAnsi="Nunito" w:cs="Times New Roman"/>
+          <w:color w:val="273239"/>
+          <w:spacing w:val="2"/>
+          <w:kern w:val="0"/>
+          <w:sz w:val="28"/>
+          <w:szCs w:val="28"/>
+          <w:lang w:eastAsia="en-IN"/>
+          <w14:ligatures w14:val="none"/>
+        </w:rPr>
+        <w:t>:</w:t>
+      </w:r>
+    </w:p>
+    <w:p>
+      <w:pPr>
+        <w:shd w:val="clear" w:color="auto" w:fill="FFFFFF"/>
+        <w:spacing w:after="0" w:line="240" w:lineRule="auto"/>
+        <w:textAlignment w:val="baseline"/>
+        <w:rPr>
+          <w:rFonts w:ascii="Nunito" w:eastAsia="Times New Roman" w:hAnsi="Nunito" w:cs="Times New Roman"/>
+          <w:color w:val="273239"/>
+          <w:spacing w:val="2"/>
+          <w:kern w:val="0"/>
+          <w:sz w:val="28"/>
+          <w:szCs w:val="28"/>
+          <w:lang w:eastAsia="en-IN"/>
+          <w14:ligatures w14:val="none"/>
+        </w:rPr>
+      </w:pPr>
+      <w:r>
+        <w:rPr>
+          <w:rFonts w:ascii="Nunito" w:eastAsia="Times New Roman" w:hAnsi="Nunito" w:cs="Times New Roman"/>
+          <w:color w:val="273239"/>
+          <w:spacing w:val="2"/>
+          <w:kern w:val="0"/>
+          <w:sz w:val="28"/>
+          <w:szCs w:val="28"/>
+          <w:lang w:eastAsia="en-IN"/>
+          <w14:ligatures w14:val="none"/>
+        </w:rPr>
+        <w:t xml:space="preserve">                </w:t>
+      </w:r>
+      <w:proofErr w:type="spellStart"/>
+      <w:r>
+        <w:rPr>
+          <w:rFonts w:ascii="Nunito" w:eastAsia="Times New Roman" w:hAnsi="Nunito" w:cs="Times New Roman"/>
+          <w:color w:val="273239"/>
+          <w:spacing w:val="2"/>
+          <w:kern w:val="0"/>
+          <w:sz w:val="28"/>
+          <w:szCs w:val="28"/>
+          <w:lang w:eastAsia="en-IN"/>
+          <w14:ligatures w14:val="none"/>
+        </w:rPr>
+        <w:t>self.employeesDataUploader.get_employees</w:t>
+      </w:r>
+      <w:proofErr w:type="spellEnd"/>
+      <w:proofErr w:type="gramStart"/>
+      <w:r>
+        <w:rPr>
+          <w:rFonts w:ascii="Nunito" w:eastAsia="Times New Roman" w:hAnsi="Nunito" w:cs="Times New Roman"/>
+          <w:color w:val="273239"/>
+          <w:spacing w:val="2"/>
+          <w:kern w:val="0"/>
+          <w:sz w:val="28"/>
+          <w:szCs w:val="28"/>
+          <w:lang w:eastAsia="en-IN"/>
+          <w14:ligatures w14:val="none"/>
+        </w:rPr>
+        <w:t>()[</w:t>
+      </w:r>
+      <w:proofErr w:type="gramEnd"/>
+      <w:r>
+        <w:rPr>
+          <w:rFonts w:ascii="Nunito" w:eastAsia="Times New Roman" w:hAnsi="Nunito" w:cs="Times New Roman"/>
+          <w:color w:val="273239"/>
+          <w:spacing w:val="2"/>
+          <w:kern w:val="0"/>
+          <w:sz w:val="28"/>
+          <w:szCs w:val="28"/>
+          <w:lang w:eastAsia="en-IN"/>
+          <w14:ligatures w14:val="none"/>
+        </w:rPr>
+        <w:t xml:space="preserve">index] = </w:t>
+      </w:r>
+      <w:proofErr w:type="spellStart"/>
+      <w:r>
+        <w:rPr>
+          <w:rFonts w:ascii="Nunito" w:eastAsia="Times New Roman" w:hAnsi="Nunito" w:cs="Times New Roman"/>
+          <w:color w:val="273239"/>
+          <w:spacing w:val="2"/>
+          <w:kern w:val="0"/>
+          <w:sz w:val="28"/>
+          <w:szCs w:val="28"/>
+          <w:lang w:eastAsia="en-IN"/>
+          <w14:ligatures w14:val="none"/>
+        </w:rPr>
+        <w:t>employee_data</w:t>
+      </w:r>
+      <w:proofErr w:type="spellEnd"/>
+    </w:p>
+    <w:p>
+      <w:pPr>
+        <w:shd w:val="clear" w:color="auto" w:fill="FFFFFF"/>
+        <w:spacing w:after="0" w:line="240" w:lineRule="auto"/>
+        <w:textAlignment w:val="baseline"/>
+        <w:rPr>
+          <w:rFonts w:ascii="Nunito" w:eastAsia="Times New Roman" w:hAnsi="Nunito" w:cs="Times New Roman"/>
+          <w:color w:val="273239"/>
+          <w:spacing w:val="2"/>
+          <w:kern w:val="0"/>
+          <w:sz w:val="28"/>
+          <w:szCs w:val="28"/>
+          <w:lang w:eastAsia="en-IN"/>
+          <w14:ligatures w14:val="none"/>
+        </w:rPr>
+      </w:pPr>
+      <w:r>
+        <w:rPr>
+          <w:rFonts w:ascii="Nunito" w:eastAsia="Times New Roman" w:hAnsi="Nunito" w:cs="Times New Roman"/>
+          <w:color w:val="273239"/>
+          <w:spacing w:val="2"/>
+          <w:kern w:val="0"/>
+          <w:sz w:val="28"/>
+          <w:szCs w:val="28"/>
+          <w:lang w:eastAsia="en-IN"/>
+          <w14:ligatures w14:val="none"/>
+        </w:rPr>
+        <w:t>                return {"status": "Employee updated successfully"}</w:t>
+      </w:r>
+    </w:p>
+    <w:p>
+      <w:pPr>
+        <w:shd w:val="clear" w:color="auto" w:fill="FFFFFF"/>
+        <w:spacing w:after="0" w:line="240" w:lineRule="auto"/>
+        <w:textAlignment w:val="baseline"/>
+        <w:rPr>
+          <w:rFonts w:ascii="Nunito" w:eastAsia="Times New Roman" w:hAnsi="Nunito" w:cs="Times New Roman"/>
+          <w:color w:val="273239"/>
+          <w:spacing w:val="2"/>
+          <w:kern w:val="0"/>
+          <w:sz w:val="28"/>
+          <w:szCs w:val="28"/>
+          <w:lang w:eastAsia="en-IN"/>
+          <w14:ligatures w14:val="none"/>
+        </w:rPr>
+      </w:pPr>
+      <w:r>
+        <w:rPr>
+          <w:rFonts w:ascii="Nunito" w:eastAsia="Times New Roman" w:hAnsi="Nunito" w:cs="Times New Roman"/>
+          <w:color w:val="273239"/>
+          <w:spacing w:val="2"/>
+          <w:kern w:val="0"/>
+          <w:sz w:val="28"/>
+          <w:szCs w:val="28"/>
+          <w:lang w:eastAsia="en-IN"/>
+          <w14:ligatures w14:val="none"/>
+        </w:rPr>
+        <w:t>        return {"status": "Employee not found"}</w:t>
+      </w:r>
+    </w:p>
+    <w:p>
+      <w:pPr>
+        <w:shd w:val="clear" w:color="auto" w:fill="FFFFFF"/>
+        <w:spacing w:after="0" w:line="240" w:lineRule="auto"/>
+        <w:textAlignment w:val="baseline"/>
+        <w:rPr>
+          <w:rFonts w:ascii="Nunito" w:eastAsia="Times New Roman" w:hAnsi="Nunito" w:cs="Times New Roman"/>
+          <w:color w:val="273239"/>
+          <w:spacing w:val="2"/>
+          <w:kern w:val="0"/>
+          <w:sz w:val="28"/>
+          <w:szCs w:val="28"/>
+          <w:lang w:eastAsia="en-IN"/>
+          <w14:ligatures w14:val="none"/>
+        </w:rPr>
+      </w:pPr>
+      <w:r>
+        <w:rPr>
+          <w:rFonts w:ascii="Nunito" w:eastAsia="Times New Roman" w:hAnsi="Nunito" w:cs="Times New Roman"/>
+          <w:color w:val="273239"/>
+          <w:spacing w:val="2"/>
+          <w:kern w:val="0"/>
+          <w:sz w:val="28"/>
+          <w:szCs w:val="28"/>
+          <w:lang w:eastAsia="en-IN"/>
+          <w14:ligatures w14:val="none"/>
+        </w:rPr>
+        <w:t xml:space="preserve">    </w:t>
+      </w:r>
+    </w:p>
+    <w:p>
+      <w:pPr>
+        <w:shd w:val="clear" w:color="auto" w:fill="FFFFFF"/>
+        <w:spacing w:after="0" w:line="240" w:lineRule="auto"/>
+        <w:textAlignment w:val="baseline"/>
+        <w:rPr>
+          <w:rFonts w:ascii="Nunito" w:eastAsia="Times New Roman" w:hAnsi="Nunito" w:cs="Times New Roman"/>
+          <w:color w:val="273239"/>
+          <w:spacing w:val="2"/>
+          <w:kern w:val="0"/>
+          <w:sz w:val="28"/>
+          <w:szCs w:val="28"/>
+          <w:lang w:eastAsia="en-IN"/>
+          <w14:ligatures w14:val="none"/>
+        </w:rPr>
+      </w:pPr>
+      <w:r>
+        <w:rPr>
+          <w:rFonts w:ascii="Nunito" w:eastAsia="Times New Roman" w:hAnsi="Nunito" w:cs="Times New Roman"/>
+          <w:color w:val="273239"/>
+          <w:spacing w:val="2"/>
+          <w:kern w:val="0"/>
+          <w:sz w:val="28"/>
+          <w:szCs w:val="28"/>
+          <w:lang w:eastAsia="en-IN"/>
+          <w14:ligatures w14:val="none"/>
+        </w:rPr>
+        <w:t xml:space="preserve">    async def </w:t>
+      </w:r>
+      <w:proofErr w:type="spellStart"/>
+      <w:r>
+        <w:rPr>
+          <w:rFonts w:ascii="Nunito" w:eastAsia="Times New Roman" w:hAnsi="Nunito" w:cs="Times New Roman"/>
+          <w:color w:val="273239"/>
+          <w:spacing w:val="2"/>
+          <w:kern w:val="0"/>
+          <w:sz w:val="28"/>
+          <w:szCs w:val="28"/>
+          <w:lang w:eastAsia="en-IN"/>
+          <w14:ligatures w14:val="none"/>
+        </w:rPr>
+        <w:t>delete_</w:t>
+      </w:r>
+      <w:proofErr w:type="gramStart"/>
+      <w:r>
+        <w:rPr>
+          <w:rFonts w:ascii="Nunito" w:eastAsia="Times New Roman" w:hAnsi="Nunito" w:cs="Times New Roman"/>
+          <w:color w:val="273239"/>
+          <w:spacing w:val="2"/>
+          <w:kern w:val="0"/>
+          <w:sz w:val="28"/>
+          <w:szCs w:val="28"/>
+          <w:lang w:eastAsia="en-IN"/>
+          <w14:ligatures w14:val="none"/>
+        </w:rPr>
+        <w:t>employee</w:t>
+      </w:r>
+      <w:proofErr w:type="spellEnd"/>
+      <w:r>
+        <w:rPr>
+          <w:rFonts w:ascii="Nunito" w:eastAsia="Times New Roman" w:hAnsi="Nunito" w:cs="Times New Roman"/>
+          <w:color w:val="273239"/>
+          <w:spacing w:val="2"/>
+          <w:kern w:val="0"/>
+          <w:sz w:val="28"/>
+          <w:szCs w:val="28"/>
+          <w:lang w:eastAsia="en-IN"/>
+          <w14:ligatures w14:val="none"/>
+        </w:rPr>
+        <w:t>(</w:t>
+      </w:r>
+      <w:proofErr w:type="gramEnd"/>
+      <w:r>
+        <w:rPr>
+          <w:rFonts w:ascii="Nunito" w:eastAsia="Times New Roman" w:hAnsi="Nunito" w:cs="Times New Roman"/>
+          <w:color w:val="273239"/>
+          <w:spacing w:val="2"/>
+          <w:kern w:val="0"/>
+          <w:sz w:val="28"/>
+          <w:szCs w:val="28"/>
+          <w:lang w:eastAsia="en-IN"/>
+          <w14:ligatures w14:val="none"/>
+        </w:rPr>
+        <w:t xml:space="preserve">self, </w:t>
+      </w:r>
+      <w:proofErr w:type="spellStart"/>
+      <w:r>
+        <w:rPr>
+          <w:rFonts w:ascii="Nunito" w:eastAsia="Times New Roman" w:hAnsi="Nunito" w:cs="Times New Roman"/>
+          <w:color w:val="273239"/>
+          <w:spacing w:val="2"/>
+          <w:kern w:val="0"/>
+          <w:sz w:val="28"/>
+          <w:szCs w:val="28"/>
+          <w:lang w:eastAsia="en-IN"/>
+          <w14:ligatures w14:val="none"/>
+        </w:rPr>
+        <w:t>employee_id</w:t>
+      </w:r>
+      <w:proofErr w:type="spellEnd"/>
+      <w:r>
+        <w:rPr>
+          <w:rFonts w:ascii="Nunito" w:eastAsia="Times New Roman" w:hAnsi="Nunito" w:cs="Times New Roman"/>
+          <w:color w:val="273239"/>
+          <w:spacing w:val="2"/>
+          <w:kern w:val="0"/>
+          <w:sz w:val="28"/>
+          <w:szCs w:val="28"/>
+          <w:lang w:eastAsia="en-IN"/>
+          <w14:ligatures w14:val="none"/>
+        </w:rPr>
+        <w:t>: int):</w:t>
+      </w:r>
+    </w:p>
+    <w:p>
+      <w:pPr>
+        <w:shd w:val="clear" w:color="auto" w:fill="FFFFFF"/>
+        <w:spacing w:after="0" w:line="240" w:lineRule="auto"/>
+        <w:textAlignment w:val="baseline"/>
+        <w:rPr>
+          <w:rFonts w:ascii="Nunito" w:eastAsia="Times New Roman" w:hAnsi="Nunito" w:cs="Times New Roman"/>
+          <w:color w:val="273239"/>
+          <w:spacing w:val="2"/>
+          <w:kern w:val="0"/>
+          <w:sz w:val="28"/>
+          <w:szCs w:val="28"/>
+          <w:lang w:eastAsia="en-IN"/>
+          <w14:ligatures w14:val="none"/>
+        </w:rPr>
+      </w:pPr>
+      <w:r>
+        <w:rPr>
+          <w:rFonts w:ascii="Nunito" w:eastAsia="Times New Roman" w:hAnsi="Nunito" w:cs="Times New Roman"/>
+          <w:color w:val="273239"/>
+          <w:spacing w:val="2"/>
+          <w:kern w:val="0"/>
+          <w:sz w:val="28"/>
+          <w:szCs w:val="28"/>
+          <w:lang w:eastAsia="en-IN"/>
+          <w14:ligatures w14:val="none"/>
+        </w:rPr>
+        <w:t xml:space="preserve">        </w:t>
+      </w:r>
+      <w:proofErr w:type="spellStart"/>
+      <w:r>
+        <w:rPr>
+          <w:rFonts w:ascii="Nunito" w:eastAsia="Times New Roman" w:hAnsi="Nunito" w:cs="Times New Roman"/>
+          <w:color w:val="273239"/>
+          <w:spacing w:val="2"/>
+          <w:kern w:val="0"/>
+          <w:sz w:val="28"/>
+          <w:szCs w:val="28"/>
+          <w:lang w:eastAsia="en-IN"/>
+          <w14:ligatures w14:val="none"/>
+        </w:rPr>
+        <w:t>self.employeesDataUploader.set_</w:t>
+      </w:r>
+      <w:proofErr w:type="gramStart"/>
+      <w:r>
+        <w:rPr>
+          <w:rFonts w:ascii="Nunito" w:eastAsia="Times New Roman" w:hAnsi="Nunito" w:cs="Times New Roman"/>
+          <w:color w:val="273239"/>
+          <w:spacing w:val="2"/>
+          <w:kern w:val="0"/>
+          <w:sz w:val="28"/>
+          <w:szCs w:val="28"/>
+          <w:lang w:eastAsia="en-IN"/>
+          <w14:ligatures w14:val="none"/>
+        </w:rPr>
+        <w:t>employees</w:t>
+      </w:r>
+      <w:proofErr w:type="spellEnd"/>
+      <w:r>
+        <w:rPr>
+          <w:rFonts w:ascii="Nunito" w:eastAsia="Times New Roman" w:hAnsi="Nunito" w:cs="Times New Roman"/>
+          <w:color w:val="273239"/>
+          <w:spacing w:val="2"/>
+          <w:kern w:val="0"/>
+          <w:sz w:val="28"/>
+          <w:szCs w:val="28"/>
+          <w:lang w:eastAsia="en-IN"/>
+          <w14:ligatures w14:val="none"/>
+        </w:rPr>
+        <w:t>(list(filter(</w:t>
+      </w:r>
+      <w:proofErr w:type="gramEnd"/>
+      <w:r>
+        <w:rPr>
+          <w:rFonts w:ascii="Nunito" w:eastAsia="Times New Roman" w:hAnsi="Nunito" w:cs="Times New Roman"/>
+          <w:color w:val="273239"/>
+          <w:spacing w:val="2"/>
+          <w:kern w:val="0"/>
+          <w:sz w:val="28"/>
+          <w:szCs w:val="28"/>
+          <w:lang w:eastAsia="en-IN"/>
+          <w14:ligatures w14:val="none"/>
+        </w:rPr>
+        <w:t xml:space="preserve">lambda emp: </w:t>
+      </w:r>
+      <w:proofErr w:type="gramStart"/>
+      <w:r>
+        <w:rPr>
+          <w:rFonts w:ascii="Nunito" w:eastAsia="Times New Roman" w:hAnsi="Nunito" w:cs="Times New Roman"/>
+          <w:color w:val="273239"/>
+          <w:spacing w:val="2"/>
+          <w:kern w:val="0"/>
+          <w:sz w:val="28"/>
+          <w:szCs w:val="28"/>
+          <w:lang w:eastAsia="en-IN"/>
+          <w14:ligatures w14:val="none"/>
+        </w:rPr>
+        <w:t>emp.id !</w:t>
+      </w:r>
+      <w:proofErr w:type="gramEnd"/>
+      <w:r>
+        <w:rPr>
+          <w:rFonts w:ascii="Nunito" w:eastAsia="Times New Roman" w:hAnsi="Nunito" w:cs="Times New Roman"/>
+          <w:color w:val="273239"/>
+          <w:spacing w:val="2"/>
+          <w:kern w:val="0"/>
+          <w:sz w:val="28"/>
+          <w:szCs w:val="28"/>
+          <w:lang w:eastAsia="en-IN"/>
+          <w14:ligatures w14:val="none"/>
+        </w:rPr>
+        <w:t xml:space="preserve">= </w:t>
+      </w:r>
+      <w:proofErr w:type="spellStart"/>
+      <w:r>
+        <w:rPr>
+          <w:rFonts w:ascii="Nunito" w:eastAsia="Times New Roman" w:hAnsi="Nunito" w:cs="Times New Roman"/>
+          <w:color w:val="273239"/>
+          <w:spacing w:val="2"/>
+          <w:kern w:val="0"/>
+          <w:sz w:val="28"/>
+          <w:szCs w:val="28"/>
+          <w:lang w:eastAsia="en-IN"/>
+          <w14:ligatures w14:val="none"/>
+        </w:rPr>
+        <w:t>employee_id</w:t>
+      </w:r>
+      <w:proofErr w:type="spellEnd"/>
+      <w:r>
+        <w:rPr>
+          <w:rFonts w:ascii="Nunito" w:eastAsia="Times New Roman" w:hAnsi="Nunito" w:cs="Times New Roman"/>
+          <w:color w:val="273239"/>
+          <w:spacing w:val="2"/>
+          <w:kern w:val="0"/>
+          <w:sz w:val="28"/>
+          <w:szCs w:val="28"/>
+          <w:lang w:eastAsia="en-IN"/>
+          <w14:ligatures w14:val="none"/>
+        </w:rPr>
+        <w:t xml:space="preserve">, </w:t>
+      </w:r>
+      <w:proofErr w:type="spellStart"/>
+      <w:r>
+        <w:rPr>
+          <w:rFonts w:ascii="Nunito" w:eastAsia="Times New Roman" w:hAnsi="Nunito" w:cs="Times New Roman"/>
+          <w:color w:val="273239"/>
+          <w:spacing w:val="2"/>
+          <w:kern w:val="0"/>
+          <w:sz w:val="28"/>
+          <w:szCs w:val="28"/>
+          <w:lang w:eastAsia="en-IN"/>
+          <w14:ligatures w14:val="none"/>
+        </w:rPr>
+        <w:t>self.employeesDataUploader.get_</w:t>
+      </w:r>
+      <w:proofErr w:type="gramStart"/>
+      <w:r>
+        <w:rPr>
+          <w:rFonts w:ascii="Nunito" w:eastAsia="Times New Roman" w:hAnsi="Nunito" w:cs="Times New Roman"/>
+          <w:color w:val="273239"/>
+          <w:spacing w:val="2"/>
+          <w:kern w:val="0"/>
+          <w:sz w:val="28"/>
+          <w:szCs w:val="28"/>
+          <w:lang w:eastAsia="en-IN"/>
+          <w14:ligatures w14:val="none"/>
+        </w:rPr>
+        <w:t>employees</w:t>
+      </w:r>
+      <w:proofErr w:type="spellEnd"/>
+      <w:r>
+        <w:rPr>
+          <w:rFonts w:ascii="Nunito" w:eastAsia="Times New Roman" w:hAnsi="Nunito" w:cs="Times New Roman"/>
+          <w:color w:val="273239"/>
+          <w:spacing w:val="2"/>
+          <w:kern w:val="0"/>
+          <w:sz w:val="28"/>
+          <w:szCs w:val="28"/>
+          <w:lang w:eastAsia="en-IN"/>
+          <w14:ligatures w14:val="none"/>
+        </w:rPr>
+        <w:t>(</w:t>
+      </w:r>
+      <w:proofErr w:type="gramEnd"/>
+      <w:r>
+        <w:rPr>
+          <w:rFonts w:ascii="Nunito" w:eastAsia="Times New Roman" w:hAnsi="Nunito" w:cs="Times New Roman"/>
+          <w:color w:val="273239"/>
+          <w:spacing w:val="2"/>
+          <w:kern w:val="0"/>
+          <w:sz w:val="28"/>
+          <w:szCs w:val="28"/>
+          <w:lang w:eastAsia="en-IN"/>
+          <w14:ligatures w14:val="none"/>
+        </w:rPr>
+        <w:t>))))</w:t>
+      </w:r>
+    </w:p>
+    <w:p>
+      <w:pPr>
+        <w:shd w:val="clear" w:color="auto" w:fill="FFFFFF"/>
+        <w:spacing w:after="0" w:line="240" w:lineRule="auto"/>
+        <w:textAlignment w:val="baseline"/>
+        <w:rPr>
+          <w:rFonts w:ascii="Nunito" w:eastAsia="Times New Roman" w:hAnsi="Nunito" w:cs="Times New Roman"/>
+          <w:color w:val="273239"/>
+          <w:spacing w:val="2"/>
+          <w:kern w:val="0"/>
+          <w:sz w:val="28"/>
+          <w:szCs w:val="28"/>
+          <w:lang w:eastAsia="en-IN"/>
+          <w14:ligatures w14:val="none"/>
+        </w:rPr>
+      </w:pPr>
+      <w:r>
+        <w:rPr>
+          <w:rFonts w:ascii="Nunito" w:eastAsia="Times New Roman" w:hAnsi="Nunito" w:cs="Times New Roman"/>
+          <w:color w:val="273239"/>
+          <w:spacing w:val="2"/>
+          <w:kern w:val="0"/>
+          <w:sz w:val="28"/>
+          <w:szCs w:val="28"/>
+          <w:lang w:eastAsia="en-IN"/>
+          <w14:ligatures w14:val="none"/>
+        </w:rPr>
+        <w:t>        return {"status": "Employee deleted successfully"}</w:t>
+      </w:r>
+    </w:p>
+    <w:p>
+      <w:pPr>
+        <w:shd w:val="clear" w:color="auto" w:fill="FFFFFF"/>
+        <w:spacing w:after="0" w:line="240" w:lineRule="auto"/>
+        <w:textAlignment w:val="baseline"/>
+        <w:rPr>
+          <w:rFonts w:ascii="Nunito" w:eastAsia="Times New Roman" w:hAnsi="Nunito" w:cs="Times New Roman"/>
+          <w:color w:val="273239"/>
+          <w:spacing w:val="2"/>
+          <w:kern w:val="0"/>
+          <w:sz w:val="28"/>
+          <w:szCs w:val="28"/>
+          <w:lang w:eastAsia="en-IN"/>
+          <w14:ligatures w14:val="none"/>
+        </w:rPr>
+      </w:pPr>
+      <w:r>
+        <w:rPr>
+          <w:rFonts w:ascii="Nunito" w:eastAsia="Times New Roman" w:hAnsi="Nunito" w:cs="Times New Roman"/>
+          <w:color w:val="273239"/>
+          <w:spacing w:val="2"/>
+          <w:kern w:val="0"/>
+          <w:sz w:val="28"/>
+          <w:szCs w:val="28"/>
+          <w:lang w:eastAsia="en-IN"/>
+          <w14:ligatures w14:val="none"/>
+        </w:rPr>
+        <w:t xml:space="preserve">    </w:t>
+      </w:r>
     </w:p>
     <w:p>
       <w:pPr>
@@ -3814,6 +6703,155 @@
 <file path=word/numbering.xml><?xml version="1.0" encoding="utf-8"?>
 <w:numbering xmlns:wpc="http://schemas.microsoft.com/office/word/2010/wordprocessingCanvas" xmlns:cx="http://schemas.microsoft.com/office/drawing/2014/chartex" xmlns:cx1="http://schemas.microsoft.com/office/drawing/2015/9/8/chartex" xmlns:cx2="http://schemas.microsoft.com/office/drawing/2015/10/21/chartex" xmlns:cx3="http://schemas.microsoft.com/office/drawing/2016/5/9/chartex" xmlns:cx4="http://schemas.microsoft.com/office/drawing/2016/5/10/chartex" xmlns:cx5="http://schemas.microsoft.com/office/drawing/2016/5/11/chartex" xmlns:cx6="http://schemas.microsoft.com/office/drawing/2016/5/12/chartex" xmlns:cx7="http://schemas.microsoft.com/office/drawing/2016/5/13/chartex" xmlns:cx8="http://schemas.microsoft.com/office/drawing/2016/5/14/chartex" xmlns:mc="http://schemas.openxmlformats.org/markup-compatibility/2006" xmlns:aink="http://schemas.microsoft.com/office/drawing/2016/ink" xmlns:am3d="http://schemas.microsoft.com/office/drawing/2017/model3d" xmlns:o="urn:schemas-microsoft-com:office:office" xmlns:oel="http://schemas.microsoft.com/office/2019/extlst" xmlns:r="http://schemas.openxmlformats.org/officeDocument/2006/relationships" xmlns:m="http://schemas.openxmlformats.org/officeDocument/2006/math" xmlns:v="urn:schemas-microsoft-com:vml" xmlns:wp14="http://schemas.microsoft.com/office/word/2010/wordprocessingDrawing" xmlns:wp="http://schemas.openxmlformats.org/drawingml/2006/wordprocessingDrawing" xmlns:w10="urn:schemas-microsoft-com:office:word" xmlns:w="http://schemas.openxmlformats.org/wordprocessingml/2006/main" xmlns:w14="http://schemas.microsoft.com/office/word/2010/wordml" xmlns:w15="http://schemas.microsoft.com/office/word/2012/wordml" xmlns:w16cex="http://schemas.microsoft.com/office/word/2018/wordml/cex" xmlns:w16cid="http://schemas.microsoft.com/office/word/2016/wordml/cid" xmlns:w16="http://schemas.microsoft.com/office/word/2018/wordml" xmlns:w16du="http://schemas.microsoft.com/office/word/2023/wordml/word16du" xmlns:w16sdtdh="http://schemas.microsoft.com/office/word/2020/wordml/sdtdatahash" xmlns:w16sdtfl="http://schemas.microsoft.com/office/word/2024/wordml/sdtformatlock" xmlns:w16se="http://schemas.microsoft.com/office/word/2015/wordml/symex" xmlns:wpg="http://schemas.microsoft.com/office/word/2010/wordprocessingGroup" xmlns:wpi="http://schemas.microsoft.com/office/word/2010/wordprocessingInk" xmlns:wne="http://schemas.microsoft.com/office/word/2006/wordml" xmlns:wps="http://schemas.microsoft.com/office/word/2010/wordprocessingShape" mc:Ignorable="w14 w15 w16se w16cid w16 w16cex w16sdtdh w16sdtfl w16du wp14">
   <w:abstractNum w:abstractNumId="0" w15:restartNumberingAfterBreak="0">
+    <w:nsid w:val="14361CAC"/>
+    <w:multiLevelType w:val="multilevel"/>
+    <w:tmpl w:val="34EE16DA"/>
+    <w:lvl w:ilvl="0">
+      <w:start w:val="1"/>
+      <w:numFmt w:val="bullet"/>
+      <w:lvlText w:val=""/>
+      <w:lvlJc w:val="left"/>
+      <w:pPr>
+        <w:tabs>
+          <w:tab w:val="num" w:pos="720"/>
+        </w:tabs>
+        <w:ind w:left="720" w:hanging="360"/>
+      </w:pPr>
+      <w:rPr>
+        <w:rFonts w:ascii="Symbol" w:hAnsi="Symbol" w:hint="default"/>
+        <w:sz w:val="20"/>
+      </w:rPr>
+    </w:lvl>
+    <w:lvl w:ilvl="1" w:tentative="1">
+      <w:start w:val="1"/>
+      <w:numFmt w:val="bullet"/>
+      <w:lvlText w:val="o"/>
+      <w:lvlJc w:val="left"/>
+      <w:pPr>
+        <w:tabs>
+          <w:tab w:val="num" w:pos="1440"/>
+        </w:tabs>
+        <w:ind w:left="1440" w:hanging="360"/>
+      </w:pPr>
+      <w:rPr>
+        <w:rFonts w:ascii="Courier New" w:hAnsi="Courier New" w:hint="default"/>
+        <w:sz w:val="20"/>
+      </w:rPr>
+    </w:lvl>
+    <w:lvl w:ilvl="2" w:tentative="1">
+      <w:start w:val="1"/>
+      <w:numFmt w:val="bullet"/>
+      <w:lvlText w:val=""/>
+      <w:lvlJc w:val="left"/>
+      <w:pPr>
+        <w:tabs>
+          <w:tab w:val="num" w:pos="2160"/>
+        </w:tabs>
+        <w:ind w:left="2160" w:hanging="360"/>
+      </w:pPr>
+      <w:rPr>
+        <w:rFonts w:ascii="Wingdings" w:hAnsi="Wingdings" w:hint="default"/>
+        <w:sz w:val="20"/>
+      </w:rPr>
+    </w:lvl>
+    <w:lvl w:ilvl="3" w:tentative="1">
+      <w:start w:val="1"/>
+      <w:numFmt w:val="bullet"/>
+      <w:lvlText w:val=""/>
+      <w:lvlJc w:val="left"/>
+      <w:pPr>
+        <w:tabs>
+          <w:tab w:val="num" w:pos="2880"/>
+        </w:tabs>
+        <w:ind w:left="2880" w:hanging="360"/>
+      </w:pPr>
+      <w:rPr>
+        <w:rFonts w:ascii="Wingdings" w:hAnsi="Wingdings" w:hint="default"/>
+        <w:sz w:val="20"/>
+      </w:rPr>
+    </w:lvl>
+    <w:lvl w:ilvl="4" w:tentative="1">
+      <w:start w:val="1"/>
+      <w:numFmt w:val="bullet"/>
+      <w:lvlText w:val=""/>
+      <w:lvlJc w:val="left"/>
+      <w:pPr>
+        <w:tabs>
+          <w:tab w:val="num" w:pos="3600"/>
+        </w:tabs>
+        <w:ind w:left="3600" w:hanging="360"/>
+      </w:pPr>
+      <w:rPr>
+        <w:rFonts w:ascii="Wingdings" w:hAnsi="Wingdings" w:hint="default"/>
+        <w:sz w:val="20"/>
+      </w:rPr>
+    </w:lvl>
+    <w:lvl w:ilvl="5" w:tentative="1">
+      <w:start w:val="1"/>
+      <w:numFmt w:val="bullet"/>
+      <w:lvlText w:val=""/>
+      <w:lvlJc w:val="left"/>
+      <w:pPr>
+        <w:tabs>
+          <w:tab w:val="num" w:pos="4320"/>
+        </w:tabs>
+        <w:ind w:left="4320" w:hanging="360"/>
+      </w:pPr>
+      <w:rPr>
+        <w:rFonts w:ascii="Wingdings" w:hAnsi="Wingdings" w:hint="default"/>
+        <w:sz w:val="20"/>
+      </w:rPr>
+    </w:lvl>
+    <w:lvl w:ilvl="6" w:tentative="1">
+      <w:start w:val="1"/>
+      <w:numFmt w:val="bullet"/>
+      <w:lvlText w:val=""/>
+      <w:lvlJc w:val="left"/>
+      <w:pPr>
+        <w:tabs>
+          <w:tab w:val="num" w:pos="5040"/>
+        </w:tabs>
+        <w:ind w:left="5040" w:hanging="360"/>
+      </w:pPr>
+      <w:rPr>
+        <w:rFonts w:ascii="Wingdings" w:hAnsi="Wingdings" w:hint="default"/>
+        <w:sz w:val="20"/>
+      </w:rPr>
+    </w:lvl>
+    <w:lvl w:ilvl="7" w:tentative="1">
+      <w:start w:val="1"/>
+      <w:numFmt w:val="bullet"/>
+      <w:lvlText w:val=""/>
+      <w:lvlJc w:val="left"/>
+      <w:pPr>
+        <w:tabs>
+          <w:tab w:val="num" w:pos="5760"/>
+        </w:tabs>
+        <w:ind w:left="5760" w:hanging="360"/>
+      </w:pPr>
+      <w:rPr>
+        <w:rFonts w:ascii="Wingdings" w:hAnsi="Wingdings" w:hint="default"/>
+        <w:sz w:val="20"/>
+      </w:rPr>
+    </w:lvl>
+    <w:lvl w:ilvl="8" w:tentative="1">
+      <w:start w:val="1"/>
+      <w:numFmt w:val="bullet"/>
+      <w:lvlText w:val=""/>
+      <w:lvlJc w:val="left"/>
+      <w:pPr>
+        <w:tabs>
+          <w:tab w:val="num" w:pos="6480"/>
+        </w:tabs>
+        <w:ind w:left="6480" w:hanging="360"/>
+      </w:pPr>
+      <w:rPr>
+        <w:rFonts w:ascii="Wingdings" w:hAnsi="Wingdings" w:hint="default"/>
+        <w:sz w:val="20"/>
+      </w:rPr>
+    </w:lvl>
+  </w:abstractNum>
+  <w:abstractNum w:abstractNumId="1" w15:restartNumberingAfterBreak="0">
     <w:nsid w:val="1E2E09F6"/>
     <w:multiLevelType w:val="multilevel"/>
     <w:tmpl w:val="8416C15C"/>
@@ -3962,7 +7000,7 @@
       </w:rPr>
     </w:lvl>
   </w:abstractNum>
-  <w:abstractNum w:abstractNumId="1" w15:restartNumberingAfterBreak="0">
+  <w:abstractNum w:abstractNumId="2" w15:restartNumberingAfterBreak="0">
     <w:nsid w:val="3A3A7D89"/>
     <w:multiLevelType w:val="multilevel"/>
     <w:tmpl w:val="71FEA02A"/>
@@ -4111,77 +7149,232 @@
       </w:rPr>
     </w:lvl>
   </w:abstractNum>
+  <w:abstractNum w:abstractNumId="3" w15:restartNumberingAfterBreak="0">
+    <w:nsid w:val="45A21C6C"/>
+    <w:multiLevelType w:val="multilevel"/>
+    <w:tmpl w:val="1B9A5862"/>
+    <w:lvl w:ilvl="0">
+      <w:start w:val="1"/>
+      <w:numFmt w:val="bullet"/>
+      <w:lvlText w:val=""/>
+      <w:lvlJc w:val="left"/>
+      <w:pPr>
+        <w:tabs>
+          <w:tab w:val="num" w:pos="720"/>
+        </w:tabs>
+        <w:ind w:left="720" w:hanging="360"/>
+      </w:pPr>
+      <w:rPr>
+        <w:rFonts w:ascii="Symbol" w:hAnsi="Symbol" w:hint="default"/>
+        <w:sz w:val="20"/>
+      </w:rPr>
+    </w:lvl>
+    <w:lvl w:ilvl="1" w:tentative="1">
+      <w:start w:val="1"/>
+      <w:numFmt w:val="bullet"/>
+      <w:lvlText w:val="o"/>
+      <w:lvlJc w:val="left"/>
+      <w:pPr>
+        <w:tabs>
+          <w:tab w:val="num" w:pos="1440"/>
+        </w:tabs>
+        <w:ind w:left="1440" w:hanging="360"/>
+      </w:pPr>
+      <w:rPr>
+        <w:rFonts w:ascii="Courier New" w:hAnsi="Courier New" w:hint="default"/>
+        <w:sz w:val="20"/>
+      </w:rPr>
+    </w:lvl>
+    <w:lvl w:ilvl="2" w:tentative="1">
+      <w:start w:val="1"/>
+      <w:numFmt w:val="bullet"/>
+      <w:lvlText w:val=""/>
+      <w:lvlJc w:val="left"/>
+      <w:pPr>
+        <w:tabs>
+          <w:tab w:val="num" w:pos="2160"/>
+        </w:tabs>
+        <w:ind w:left="2160" w:hanging="360"/>
+      </w:pPr>
+      <w:rPr>
+        <w:rFonts w:ascii="Wingdings" w:hAnsi="Wingdings" w:hint="default"/>
+        <w:sz w:val="20"/>
+      </w:rPr>
+    </w:lvl>
+    <w:lvl w:ilvl="3" w:tentative="1">
+      <w:start w:val="1"/>
+      <w:numFmt w:val="bullet"/>
+      <w:lvlText w:val=""/>
+      <w:lvlJc w:val="left"/>
+      <w:pPr>
+        <w:tabs>
+          <w:tab w:val="num" w:pos="2880"/>
+        </w:tabs>
+        <w:ind w:left="2880" w:hanging="360"/>
+      </w:pPr>
+      <w:rPr>
+        <w:rFonts w:ascii="Wingdings" w:hAnsi="Wingdings" w:hint="default"/>
+        <w:sz w:val="20"/>
+      </w:rPr>
+    </w:lvl>
+    <w:lvl w:ilvl="4" w:tentative="1">
+      <w:start w:val="1"/>
+      <w:numFmt w:val="bullet"/>
+      <w:lvlText w:val=""/>
+      <w:lvlJc w:val="left"/>
+      <w:pPr>
+        <w:tabs>
+          <w:tab w:val="num" w:pos="3600"/>
+        </w:tabs>
+        <w:ind w:left="3600" w:hanging="360"/>
+      </w:pPr>
+      <w:rPr>
+        <w:rFonts w:ascii="Wingdings" w:hAnsi="Wingdings" w:hint="default"/>
+        <w:sz w:val="20"/>
+      </w:rPr>
+    </w:lvl>
+    <w:lvl w:ilvl="5" w:tentative="1">
+      <w:start w:val="1"/>
+      <w:numFmt w:val="bullet"/>
+      <w:lvlText w:val=""/>
+      <w:lvlJc w:val="left"/>
+      <w:pPr>
+        <w:tabs>
+          <w:tab w:val="num" w:pos="4320"/>
+        </w:tabs>
+        <w:ind w:left="4320" w:hanging="360"/>
+      </w:pPr>
+      <w:rPr>
+        <w:rFonts w:ascii="Wingdings" w:hAnsi="Wingdings" w:hint="default"/>
+        <w:sz w:val="20"/>
+      </w:rPr>
+    </w:lvl>
+    <w:lvl w:ilvl="6" w:tentative="1">
+      <w:start w:val="1"/>
+      <w:numFmt w:val="bullet"/>
+      <w:lvlText w:val=""/>
+      <w:lvlJc w:val="left"/>
+      <w:pPr>
+        <w:tabs>
+          <w:tab w:val="num" w:pos="5040"/>
+        </w:tabs>
+        <w:ind w:left="5040" w:hanging="360"/>
+      </w:pPr>
+      <w:rPr>
+        <w:rFonts w:ascii="Wingdings" w:hAnsi="Wingdings" w:hint="default"/>
+        <w:sz w:val="20"/>
+      </w:rPr>
+    </w:lvl>
+    <w:lvl w:ilvl="7" w:tentative="1">
+      <w:start w:val="1"/>
+      <w:numFmt w:val="bullet"/>
+      <w:lvlText w:val=""/>
+      <w:lvlJc w:val="left"/>
+      <w:pPr>
+        <w:tabs>
+          <w:tab w:val="num" w:pos="5760"/>
+        </w:tabs>
+        <w:ind w:left="5760" w:hanging="360"/>
+      </w:pPr>
+      <w:rPr>
+        <w:rFonts w:ascii="Wingdings" w:hAnsi="Wingdings" w:hint="default"/>
+        <w:sz w:val="20"/>
+      </w:rPr>
+    </w:lvl>
+    <w:lvl w:ilvl="8" w:tentative="1">
+      <w:start w:val="1"/>
+      <w:numFmt w:val="bullet"/>
+      <w:lvlText w:val=""/>
+      <w:lvlJc w:val="left"/>
+      <w:pPr>
+        <w:tabs>
+          <w:tab w:val="num" w:pos="6480"/>
+        </w:tabs>
+        <w:ind w:left="6480" w:hanging="360"/>
+      </w:pPr>
+      <w:rPr>
+        <w:rFonts w:ascii="Wingdings" w:hAnsi="Wingdings" w:hint="default"/>
+        <w:sz w:val="20"/>
+      </w:rPr>
+    </w:lvl>
+  </w:abstractNum>
   <w:num w:numId="1" w16cid:durableId="1112747085">
-    <w:abstractNumId w:val="0"/>
+    <w:abstractNumId w:val="1"/>
     <w:lvlOverride w:ilvl="0">
       <w:startOverride w:val="1"/>
     </w:lvlOverride>
   </w:num>
   <w:num w:numId="2" w16cid:durableId="2032409645">
-    <w:abstractNumId w:val="0"/>
+    <w:abstractNumId w:val="1"/>
     <w:lvlOverride w:ilvl="0">
       <w:startOverride w:val="2"/>
     </w:lvlOverride>
   </w:num>
   <w:num w:numId="3" w16cid:durableId="1403986490">
-    <w:abstractNumId w:val="0"/>
+    <w:abstractNumId w:val="1"/>
     <w:lvlOverride w:ilvl="0">
       <w:startOverride w:val="3"/>
     </w:lvlOverride>
   </w:num>
   <w:num w:numId="4" w16cid:durableId="1999111340">
-    <w:abstractNumId w:val="0"/>
+    <w:abstractNumId w:val="1"/>
     <w:lvlOverride w:ilvl="0">
       <w:startOverride w:val="4"/>
     </w:lvlOverride>
   </w:num>
   <w:num w:numId="5" w16cid:durableId="1474829715">
-    <w:abstractNumId w:val="0"/>
+    <w:abstractNumId w:val="1"/>
     <w:lvlOverride w:ilvl="0">
       <w:startOverride w:val="5"/>
     </w:lvlOverride>
   </w:num>
   <w:num w:numId="6" w16cid:durableId="241452826">
-    <w:abstractNumId w:val="0"/>
+    <w:abstractNumId w:val="1"/>
     <w:lvlOverride w:ilvl="0">
       <w:startOverride w:val="6"/>
     </w:lvlOverride>
   </w:num>
   <w:num w:numId="7" w16cid:durableId="264584839">
-    <w:abstractNumId w:val="1"/>
+    <w:abstractNumId w:val="2"/>
     <w:lvlOverride w:ilvl="0">
       <w:startOverride w:val="1"/>
     </w:lvlOverride>
   </w:num>
   <w:num w:numId="8" w16cid:durableId="744298262">
-    <w:abstractNumId w:val="1"/>
+    <w:abstractNumId w:val="2"/>
     <w:lvlOverride w:ilvl="0">
       <w:startOverride w:val="2"/>
     </w:lvlOverride>
   </w:num>
   <w:num w:numId="9" w16cid:durableId="413935828">
-    <w:abstractNumId w:val="1"/>
+    <w:abstractNumId w:val="2"/>
     <w:lvlOverride w:ilvl="0">
       <w:startOverride w:val="3"/>
     </w:lvlOverride>
   </w:num>
   <w:num w:numId="10" w16cid:durableId="989092693">
-    <w:abstractNumId w:val="1"/>
+    <w:abstractNumId w:val="2"/>
     <w:lvlOverride w:ilvl="0">
       <w:startOverride w:val="4"/>
     </w:lvlOverride>
   </w:num>
   <w:num w:numId="11" w16cid:durableId="1562907255">
-    <w:abstractNumId w:val="1"/>
+    <w:abstractNumId w:val="2"/>
     <w:lvlOverride w:ilvl="0">
       <w:startOverride w:val="5"/>
     </w:lvlOverride>
   </w:num>
   <w:num w:numId="12" w16cid:durableId="1540166555">
-    <w:abstractNumId w:val="1"/>
+    <w:abstractNumId w:val="2"/>
     <w:lvlOverride w:ilvl="0">
       <w:startOverride w:val="6"/>
     </w:lvlOverride>
+  </w:num>
+  <w:num w:numId="13" w16cid:durableId="160390411">
+    <w:abstractNumId w:val="3"/>
+  </w:num>
+  <w:num w:numId="14" w16cid:durableId="106779392">
+    <w:abstractNumId w:val="0"/>
   </w:num>
 </w:numbering>
 </file>

</xml_diff>